<commit_message>
update readme and md
</commit_message>
<xml_diff>
--- a/source/_posts/总结/网络结构-RNN.docx
+++ b/source/_posts/总结/网络结构-RNN.docx
@@ -10,6 +10,8 @@
         <w:t>RNN</w:t>
       </w:r>
     </w:p>
+    <w:bookmarkStart w:id="0" w:name="_GoBack"/>
+    <w:bookmarkEnd w:id="0"/>
     <w:p>
       <w:pPr>
         <w:pStyle w:val="11"/>
@@ -29,7 +31,7 @@
       <w:r>
         <w:fldChar w:fldCharType="separate"/>
       </w:r>
-      <w:hyperlink w:anchor="_Toc490929102" w:history="1">
+      <w:hyperlink w:anchor="_Toc492161104" w:history="1">
         <w:r>
           <w:rPr>
             <w:rStyle w:val="ac"/>
@@ -56,7 +58,7 @@
             <w:noProof/>
             <w:webHidden/>
           </w:rPr>
-          <w:instrText xml:space="preserve"> PAGEREF _Toc490929102 \h </w:instrText>
+          <w:instrText xml:space="preserve"> PAGEREF _Toc492161104 \h </w:instrText>
         </w:r>
         <w:r>
           <w:rPr>
@@ -97,13 +99,13 @@
           <w:noProof/>
         </w:rPr>
       </w:pPr>
-      <w:hyperlink w:anchor="_Toc490929103" w:history="1">
+      <w:hyperlink w:anchor="_Toc492161105" w:history="1">
         <w:r>
           <w:rPr>
             <w:rStyle w:val="ac"/>
             <w:noProof/>
           </w:rPr>
-          <w:t>2. 专有名词</w:t>
+          <w:t>2. NLP与RNN</w:t>
         </w:r>
         <w:r>
           <w:rPr>
@@ -124,7 +126,7 @@
             <w:noProof/>
             <w:webHidden/>
           </w:rPr>
-          <w:instrText xml:space="preserve"> PAGEREF _Toc490929103 \h </w:instrText>
+          <w:instrText xml:space="preserve"> PAGEREF _Toc492161105 \h </w:instrText>
         </w:r>
         <w:r>
           <w:rPr>
@@ -165,13 +167,13 @@
           <w:noProof/>
         </w:rPr>
       </w:pPr>
-      <w:hyperlink w:anchor="_Toc490929104" w:history="1">
+      <w:hyperlink w:anchor="_Toc492161106" w:history="1">
         <w:r>
           <w:rPr>
             <w:rStyle w:val="ac"/>
             <w:noProof/>
           </w:rPr>
-          <w:t>3. RNN 循环网路</w:t>
+          <w:t>3. 专有名词</w:t>
         </w:r>
         <w:r>
           <w:rPr>
@@ -192,7 +194,7 @@
             <w:noProof/>
             <w:webHidden/>
           </w:rPr>
-          <w:instrText xml:space="preserve"> PAGEREF _Toc490929104 \h </w:instrText>
+          <w:instrText xml:space="preserve"> PAGEREF _Toc492161106 \h </w:instrText>
         </w:r>
         <w:r>
           <w:rPr>
@@ -233,13 +235,13 @@
           <w:noProof/>
         </w:rPr>
       </w:pPr>
-      <w:hyperlink w:anchor="_Toc490929105" w:history="1">
+      <w:hyperlink w:anchor="_Toc492161107" w:history="1">
         <w:r>
           <w:rPr>
             <w:rStyle w:val="ac"/>
             <w:noProof/>
           </w:rPr>
-          <w:t>4. GRU</w:t>
+          <w:t>4. RNN 循环网路</w:t>
         </w:r>
         <w:r>
           <w:rPr>
@@ -260,7 +262,7 @@
             <w:noProof/>
             <w:webHidden/>
           </w:rPr>
-          <w:instrText xml:space="preserve"> PAGEREF _Toc490929105 \h </w:instrText>
+          <w:instrText xml:space="preserve"> PAGEREF _Toc492161107 \h </w:instrText>
         </w:r>
         <w:r>
           <w:rPr>
@@ -280,7 +282,7 @@
             <w:noProof/>
             <w:webHidden/>
           </w:rPr>
-          <w:t>3</w:t>
+          <w:t>2</w:t>
         </w:r>
         <w:r>
           <w:rPr>
@@ -301,13 +303,13 @@
           <w:noProof/>
         </w:rPr>
       </w:pPr>
-      <w:hyperlink w:anchor="_Toc490929106" w:history="1">
+      <w:hyperlink w:anchor="_Toc492161108" w:history="1">
         <w:r>
           <w:rPr>
             <w:rStyle w:val="ac"/>
             <w:noProof/>
           </w:rPr>
-          <w:t>5. LSTM</w:t>
+          <w:t>5. GRU</w:t>
         </w:r>
         <w:r>
           <w:rPr>
@@ -328,7 +330,7 @@
             <w:noProof/>
             <w:webHidden/>
           </w:rPr>
-          <w:instrText xml:space="preserve"> PAGEREF _Toc490929106 \h </w:instrText>
+          <w:instrText xml:space="preserve"> PAGEREF _Toc492161108 \h </w:instrText>
         </w:r>
         <w:r>
           <w:rPr>
@@ -348,7 +350,7 @@
             <w:noProof/>
             <w:webHidden/>
           </w:rPr>
-          <w:t>4</w:t>
+          <w:t>3</w:t>
         </w:r>
         <w:r>
           <w:rPr>
@@ -369,13 +371,13 @@
           <w:noProof/>
         </w:rPr>
       </w:pPr>
-      <w:hyperlink w:anchor="_Toc490929107" w:history="1">
+      <w:hyperlink w:anchor="_Toc492161109" w:history="1">
         <w:r>
           <w:rPr>
             <w:rStyle w:val="ac"/>
             <w:noProof/>
           </w:rPr>
-          <w:t>6. RvNN 递归网络</w:t>
+          <w:t>6. LSTM</w:t>
         </w:r>
         <w:r>
           <w:rPr>
@@ -396,7 +398,75 @@
             <w:noProof/>
             <w:webHidden/>
           </w:rPr>
-          <w:instrText xml:space="preserve"> PAGEREF _Toc490929107 \h </w:instrText>
+          <w:instrText xml:space="preserve"> PAGEREF _Toc492161109 \h </w:instrText>
+        </w:r>
+        <w:r>
+          <w:rPr>
+            <w:noProof/>
+            <w:webHidden/>
+          </w:rPr>
+        </w:r>
+        <w:r>
+          <w:rPr>
+            <w:noProof/>
+            <w:webHidden/>
+          </w:rPr>
+          <w:fldChar w:fldCharType="separate"/>
+        </w:r>
+        <w:r>
+          <w:rPr>
+            <w:noProof/>
+            <w:webHidden/>
+          </w:rPr>
+          <w:t>4</w:t>
+        </w:r>
+        <w:r>
+          <w:rPr>
+            <w:noProof/>
+            <w:webHidden/>
+          </w:rPr>
+          <w:fldChar w:fldCharType="end"/>
+        </w:r>
+      </w:hyperlink>
+    </w:p>
+    <w:p>
+      <w:pPr>
+        <w:pStyle w:val="11"/>
+        <w:tabs>
+          <w:tab w:val="right" w:leader="dot" w:pos="8296"/>
+        </w:tabs>
+        <w:rPr>
+          <w:noProof/>
+        </w:rPr>
+      </w:pPr>
+      <w:hyperlink w:anchor="_Toc492161110" w:history="1">
+        <w:r>
+          <w:rPr>
+            <w:rStyle w:val="ac"/>
+            <w:noProof/>
+          </w:rPr>
+          <w:t>7. RvNN 递归网络</w:t>
+        </w:r>
+        <w:r>
+          <w:rPr>
+            <w:noProof/>
+            <w:webHidden/>
+          </w:rPr>
+          <w:tab/>
+        </w:r>
+        <w:r>
+          <w:rPr>
+            <w:noProof/>
+            <w:webHidden/>
+          </w:rPr>
+          <w:fldChar w:fldCharType="begin"/>
+        </w:r>
+        <w:r>
+          <w:rPr>
+            <w:noProof/>
+            <w:webHidden/>
+          </w:rPr>
+          <w:instrText xml:space="preserve"> PAGEREF _Toc492161110 \h </w:instrText>
         </w:r>
         <w:r>
           <w:rPr>
@@ -437,13 +507,13 @@
           <w:noProof/>
         </w:rPr>
       </w:pPr>
-      <w:hyperlink w:anchor="_Toc490929108" w:history="1">
+      <w:hyperlink w:anchor="_Toc492161111" w:history="1">
         <w:r>
           <w:rPr>
             <w:rStyle w:val="ac"/>
             <w:noProof/>
           </w:rPr>
-          <w:t>6.1. BTS训练RvNN</w:t>
+          <w:t>7.1. BTS训练RvNN</w:t>
         </w:r>
         <w:r>
           <w:rPr>
@@ -464,7 +534,7 @@
             <w:noProof/>
             <w:webHidden/>
           </w:rPr>
-          <w:instrText xml:space="preserve"> PAGEREF _Toc490929108 \h </w:instrText>
+          <w:instrText xml:space="preserve"> PAGEREF _Toc492161111 \h </w:instrText>
         </w:r>
         <w:r>
           <w:rPr>
@@ -484,7 +554,7 @@
             <w:noProof/>
             <w:webHidden/>
           </w:rPr>
-          <w:t>5</w:t>
+          <w:t>6</w:t>
         </w:r>
         <w:r>
           <w:rPr>
@@ -505,13 +575,13 @@
           <w:noProof/>
         </w:rPr>
       </w:pPr>
-      <w:hyperlink w:anchor="_Toc490929109" w:history="1">
+      <w:hyperlink w:anchor="_Toc492161112" w:history="1">
         <w:r>
           <w:rPr>
             <w:rStyle w:val="ac"/>
             <w:noProof/>
           </w:rPr>
-          <w:t>6.2. 常用RvNN结构与场景</w:t>
+          <w:t>7.2. 常用RvNN结构与场景</w:t>
         </w:r>
         <w:r>
           <w:rPr>
@@ -532,7 +602,7 @@
             <w:noProof/>
             <w:webHidden/>
           </w:rPr>
-          <w:instrText xml:space="preserve"> PAGEREF _Toc490929109 \h </w:instrText>
+          <w:instrText xml:space="preserve"> PAGEREF _Toc492161112 \h </w:instrText>
         </w:r>
         <w:r>
           <w:rPr>
@@ -552,7 +622,7 @@
             <w:noProof/>
             <w:webHidden/>
           </w:rPr>
-          <w:t>5</w:t>
+          <w:t>6</w:t>
         </w:r>
         <w:r>
           <w:rPr>
@@ -573,13 +643,13 @@
           <w:noProof/>
         </w:rPr>
       </w:pPr>
-      <w:hyperlink w:anchor="_Toc490929110" w:history="1">
+      <w:hyperlink w:anchor="_Toc492161113" w:history="1">
         <w:r>
           <w:rPr>
             <w:rStyle w:val="ac"/>
             <w:noProof/>
           </w:rPr>
-          <w:t>6.2.1. Standard RNNs： Paraphrase Detection</w:t>
+          <w:t>7.2.1. Standard RNNs： Paraphrase Detection</w:t>
         </w:r>
         <w:r>
           <w:rPr>
@@ -600,7 +670,7 @@
             <w:noProof/>
             <w:webHidden/>
           </w:rPr>
-          <w:instrText xml:space="preserve"> PAGEREF _Toc490929110 \h </w:instrText>
+          <w:instrText xml:space="preserve"> PAGEREF _Toc492161113 \h </w:instrText>
         </w:r>
         <w:r>
           <w:rPr>
@@ -620,7 +690,7 @@
             <w:noProof/>
             <w:webHidden/>
           </w:rPr>
-          <w:t>5</w:t>
+          <w:t>6</w:t>
         </w:r>
         <w:r>
           <w:rPr>
@@ -641,13 +711,13 @@
           <w:noProof/>
         </w:rPr>
       </w:pPr>
-      <w:hyperlink w:anchor="_Toc490929111" w:history="1">
+      <w:hyperlink w:anchor="_Toc492161114" w:history="1">
         <w:r>
           <w:rPr>
             <w:rStyle w:val="ac"/>
             <w:noProof/>
           </w:rPr>
-          <w:t>6.2.2. Matrix-Vector RNNs： Relation Classification</w:t>
+          <w:t>7.2.2. Matrix-Vector RNNs： Relation Classification</w:t>
         </w:r>
         <w:r>
           <w:rPr>
@@ -668,7 +738,7 @@
             <w:noProof/>
             <w:webHidden/>
           </w:rPr>
-          <w:instrText xml:space="preserve"> PAGEREF _Toc490929111 \h </w:instrText>
+          <w:instrText xml:space="preserve"> PAGEREF _Toc492161114 \h </w:instrText>
         </w:r>
         <w:r>
           <w:rPr>
@@ -688,7 +758,7 @@
             <w:noProof/>
             <w:webHidden/>
           </w:rPr>
-          <w:t>5</w:t>
+          <w:t>6</w:t>
         </w:r>
         <w:r>
           <w:rPr>
@@ -709,13 +779,13 @@
           <w:noProof/>
         </w:rPr>
       </w:pPr>
-      <w:hyperlink w:anchor="_Toc490929112" w:history="1">
+      <w:hyperlink w:anchor="_Toc492161115" w:history="1">
         <w:r>
           <w:rPr>
             <w:rStyle w:val="ac"/>
             <w:noProof/>
           </w:rPr>
-          <w:t>6.2.3. Recursive Neural Tensor Network： Sentiment Analysis</w:t>
+          <w:t>7.2.3. Recursive Neural Tensor Network： Sentiment Analysis</w:t>
         </w:r>
         <w:r>
           <w:rPr>
@@ -736,7 +806,7 @@
             <w:noProof/>
             <w:webHidden/>
           </w:rPr>
-          <w:instrText xml:space="preserve"> PAGEREF _Toc490929112 \h </w:instrText>
+          <w:instrText xml:space="preserve"> PAGEREF _Toc492161115 \h </w:instrText>
         </w:r>
         <w:r>
           <w:rPr>
@@ -756,7 +826,7 @@
             <w:noProof/>
             <w:webHidden/>
           </w:rPr>
-          <w:t>6</w:t>
+          <w:t>7</w:t>
         </w:r>
         <w:r>
           <w:rPr>
@@ -777,13 +847,13 @@
           <w:noProof/>
         </w:rPr>
       </w:pPr>
-      <w:hyperlink w:anchor="_Toc490929113" w:history="1">
+      <w:hyperlink w:anchor="_Toc492161116" w:history="1">
         <w:r>
           <w:rPr>
             <w:rStyle w:val="ac"/>
             <w:noProof/>
           </w:rPr>
-          <w:t>6.2.4. Tree LSTMs： Phrase Similarity</w:t>
+          <w:t>7.2.4. Tree LSTMs： Phrase Similarity</w:t>
         </w:r>
         <w:r>
           <w:rPr>
@@ -804,7 +874,7 @@
             <w:noProof/>
             <w:webHidden/>
           </w:rPr>
-          <w:instrText xml:space="preserve"> PAGEREF _Toc490929113 \h </w:instrText>
+          <w:instrText xml:space="preserve"> PAGEREF _Toc492161116 \h </w:instrText>
         </w:r>
         <w:r>
           <w:rPr>
@@ -824,7 +894,7 @@
             <w:noProof/>
             <w:webHidden/>
           </w:rPr>
-          <w:t>6</w:t>
+          <w:t>7</w:t>
         </w:r>
         <w:r>
           <w:rPr>
@@ -845,13 +915,13 @@
           <w:noProof/>
         </w:rPr>
       </w:pPr>
-      <w:hyperlink w:anchor="_Toc490929114" w:history="1">
+      <w:hyperlink w:anchor="_Toc492161117" w:history="1">
         <w:r>
           <w:rPr>
             <w:rStyle w:val="ac"/>
             <w:noProof/>
           </w:rPr>
-          <w:t>7. Encoder Decoder</w:t>
+          <w:t>8. CNN in NLP</w:t>
         </w:r>
         <w:r>
           <w:rPr>
@@ -872,7 +942,7 @@
             <w:noProof/>
             <w:webHidden/>
           </w:rPr>
-          <w:instrText xml:space="preserve"> PAGEREF _Toc490929114 \h </w:instrText>
+          <w:instrText xml:space="preserve"> PAGEREF _Toc492161117 \h </w:instrText>
         </w:r>
         <w:r>
           <w:rPr>
@@ -892,7 +962,7 @@
             <w:noProof/>
             <w:webHidden/>
           </w:rPr>
-          <w:t>7</w:t>
+          <w:t>8</w:t>
         </w:r>
         <w:r>
           <w:rPr>
@@ -913,13 +983,13 @@
           <w:noProof/>
         </w:rPr>
       </w:pPr>
-      <w:hyperlink w:anchor="_Toc490929115" w:history="1">
+      <w:hyperlink w:anchor="_Toc492161118" w:history="1">
         <w:r>
           <w:rPr>
             <w:rStyle w:val="ac"/>
             <w:noProof/>
           </w:rPr>
-          <w:t>8. CNN in NLP</w:t>
+          <w:t>9. NLP网络模型比较</w:t>
         </w:r>
         <w:r>
           <w:rPr>
@@ -940,7 +1010,7 @@
             <w:noProof/>
             <w:webHidden/>
           </w:rPr>
-          <w:instrText xml:space="preserve"> PAGEREF _Toc490929115 \h </w:instrText>
+          <w:instrText xml:space="preserve"> PAGEREF _Toc492161118 \h </w:instrText>
         </w:r>
         <w:r>
           <w:rPr>
@@ -981,13 +1051,13 @@
           <w:noProof/>
         </w:rPr>
       </w:pPr>
-      <w:hyperlink w:anchor="_Toc490929116" w:history="1">
+      <w:hyperlink w:anchor="_Toc492161119" w:history="1">
         <w:r>
           <w:rPr>
             <w:rStyle w:val="ac"/>
             <w:noProof/>
           </w:rPr>
-          <w:t>9. NLP网络模型比较</w:t>
+          <w:t>10. NN in Speech Recognition</w:t>
         </w:r>
         <w:r>
           <w:rPr>
@@ -1008,7 +1078,7 @@
             <w:noProof/>
             <w:webHidden/>
           </w:rPr>
-          <w:instrText xml:space="preserve"> PAGEREF _Toc490929116 \h </w:instrText>
+          <w:instrText xml:space="preserve"> PAGEREF _Toc492161119 \h </w:instrText>
         </w:r>
         <w:r>
           <w:rPr>
@@ -1029,6 +1099,210 @@
             <w:webHidden/>
           </w:rPr>
           <w:t>8</w:t>
+        </w:r>
+        <w:r>
+          <w:rPr>
+            <w:noProof/>
+            <w:webHidden/>
+          </w:rPr>
+          <w:fldChar w:fldCharType="end"/>
+        </w:r>
+      </w:hyperlink>
+    </w:p>
+    <w:p>
+      <w:pPr>
+        <w:pStyle w:val="21"/>
+        <w:tabs>
+          <w:tab w:val="right" w:leader="dot" w:pos="8296"/>
+        </w:tabs>
+        <w:rPr>
+          <w:noProof/>
+        </w:rPr>
+      </w:pPr>
+      <w:hyperlink w:anchor="_Toc492161120" w:history="1">
+        <w:r>
+          <w:rPr>
+            <w:rStyle w:val="ac"/>
+            <w:noProof/>
+          </w:rPr>
+          <w:t>10.1. HMM-DNN acoustic modeling</w:t>
+        </w:r>
+        <w:r>
+          <w:rPr>
+            <w:noProof/>
+            <w:webHidden/>
+          </w:rPr>
+          <w:tab/>
+        </w:r>
+        <w:r>
+          <w:rPr>
+            <w:noProof/>
+            <w:webHidden/>
+          </w:rPr>
+          <w:fldChar w:fldCharType="begin"/>
+        </w:r>
+        <w:r>
+          <w:rPr>
+            <w:noProof/>
+            <w:webHidden/>
+          </w:rPr>
+          <w:instrText xml:space="preserve"> PAGEREF _Toc492161120 \h </w:instrText>
+        </w:r>
+        <w:r>
+          <w:rPr>
+            <w:noProof/>
+            <w:webHidden/>
+          </w:rPr>
+        </w:r>
+        <w:r>
+          <w:rPr>
+            <w:noProof/>
+            <w:webHidden/>
+          </w:rPr>
+          <w:fldChar w:fldCharType="separate"/>
+        </w:r>
+        <w:r>
+          <w:rPr>
+            <w:noProof/>
+            <w:webHidden/>
+          </w:rPr>
+          <w:t>8</w:t>
+        </w:r>
+        <w:r>
+          <w:rPr>
+            <w:noProof/>
+            <w:webHidden/>
+          </w:rPr>
+          <w:fldChar w:fldCharType="end"/>
+        </w:r>
+      </w:hyperlink>
+    </w:p>
+    <w:p>
+      <w:pPr>
+        <w:pStyle w:val="21"/>
+        <w:tabs>
+          <w:tab w:val="right" w:leader="dot" w:pos="8296"/>
+        </w:tabs>
+        <w:rPr>
+          <w:noProof/>
+        </w:rPr>
+      </w:pPr>
+      <w:hyperlink w:anchor="_Toc492161121" w:history="1">
+        <w:r>
+          <w:rPr>
+            <w:rStyle w:val="ac"/>
+            <w:noProof/>
+          </w:rPr>
+          <w:t>10.2. Moden HMM-DNNs</w:t>
+        </w:r>
+        <w:r>
+          <w:rPr>
+            <w:noProof/>
+            <w:webHidden/>
+          </w:rPr>
+          <w:tab/>
+        </w:r>
+        <w:r>
+          <w:rPr>
+            <w:noProof/>
+            <w:webHidden/>
+          </w:rPr>
+          <w:fldChar w:fldCharType="begin"/>
+        </w:r>
+        <w:r>
+          <w:rPr>
+            <w:noProof/>
+            <w:webHidden/>
+          </w:rPr>
+          <w:instrText xml:space="preserve"> PAGEREF _Toc492161121 \h </w:instrText>
+        </w:r>
+        <w:r>
+          <w:rPr>
+            <w:noProof/>
+            <w:webHidden/>
+          </w:rPr>
+        </w:r>
+        <w:r>
+          <w:rPr>
+            <w:noProof/>
+            <w:webHidden/>
+          </w:rPr>
+          <w:fldChar w:fldCharType="separate"/>
+        </w:r>
+        <w:r>
+          <w:rPr>
+            <w:noProof/>
+            <w:webHidden/>
+          </w:rPr>
+          <w:t>9</w:t>
+        </w:r>
+        <w:r>
+          <w:rPr>
+            <w:noProof/>
+            <w:webHidden/>
+          </w:rPr>
+          <w:fldChar w:fldCharType="end"/>
+        </w:r>
+      </w:hyperlink>
+    </w:p>
+    <w:p>
+      <w:pPr>
+        <w:pStyle w:val="21"/>
+        <w:tabs>
+          <w:tab w:val="right" w:leader="dot" w:pos="8296"/>
+        </w:tabs>
+        <w:rPr>
+          <w:noProof/>
+        </w:rPr>
+      </w:pPr>
+      <w:hyperlink w:anchor="_Toc492161122" w:history="1">
+        <w:r>
+          <w:rPr>
+            <w:rStyle w:val="ac"/>
+            <w:noProof/>
+          </w:rPr>
+          <w:t>10.3. HMM-free RNN recognition</w:t>
+        </w:r>
+        <w:r>
+          <w:rPr>
+            <w:noProof/>
+            <w:webHidden/>
+          </w:rPr>
+          <w:tab/>
+        </w:r>
+        <w:r>
+          <w:rPr>
+            <w:noProof/>
+            <w:webHidden/>
+          </w:rPr>
+          <w:fldChar w:fldCharType="begin"/>
+        </w:r>
+        <w:r>
+          <w:rPr>
+            <w:noProof/>
+            <w:webHidden/>
+          </w:rPr>
+          <w:instrText xml:space="preserve"> PAGEREF _Toc492161122 \h </w:instrText>
+        </w:r>
+        <w:r>
+          <w:rPr>
+            <w:noProof/>
+            <w:webHidden/>
+          </w:rPr>
+        </w:r>
+        <w:r>
+          <w:rPr>
+            <w:noProof/>
+            <w:webHidden/>
+          </w:rPr>
+          <w:fldChar w:fldCharType="separate"/>
+        </w:r>
+        <w:r>
+          <w:rPr>
+            <w:noProof/>
+            <w:webHidden/>
+          </w:rPr>
+          <w:t>9</w:t>
         </w:r>
         <w:r>
           <w:rPr>
@@ -1049,13 +1323,13 @@
           <w:noProof/>
         </w:rPr>
       </w:pPr>
-      <w:hyperlink w:anchor="_Toc490929117" w:history="1">
+      <w:hyperlink w:anchor="_Toc492161123" w:history="1">
         <w:r>
           <w:rPr>
             <w:rStyle w:val="ac"/>
             <w:noProof/>
           </w:rPr>
-          <w:t>10. NN in Speech Recognition</w:t>
+          <w:t>11. NMT Neural Machine Translation</w:t>
         </w:r>
         <w:r>
           <w:rPr>
@@ -1076,7 +1350,7 @@
             <w:noProof/>
             <w:webHidden/>
           </w:rPr>
-          <w:instrText xml:space="preserve"> PAGEREF _Toc490929117 \h </w:instrText>
+          <w:instrText xml:space="preserve"> PAGEREF _Toc492161123 \h </w:instrText>
         </w:r>
         <w:r>
           <w:rPr>
@@ -1096,7 +1370,7 @@
             <w:noProof/>
             <w:webHidden/>
           </w:rPr>
-          <w:t>9</w:t>
+          <w:t>10</w:t>
         </w:r>
         <w:r>
           <w:rPr>
@@ -1117,13 +1391,13 @@
           <w:noProof/>
         </w:rPr>
       </w:pPr>
-      <w:hyperlink w:anchor="_Toc490929118" w:history="1">
+      <w:hyperlink w:anchor="_Toc492161124" w:history="1">
         <w:r>
           <w:rPr>
             <w:rStyle w:val="ac"/>
             <w:noProof/>
           </w:rPr>
-          <w:t>10.1. HMM-DNN acoustic modeling</w:t>
+          <w:t>11.1. MT 演化</w:t>
         </w:r>
         <w:r>
           <w:rPr>
@@ -1144,7 +1418,7 @@
             <w:noProof/>
             <w:webHidden/>
           </w:rPr>
-          <w:instrText xml:space="preserve"> PAGEREF _Toc490929118 \h </w:instrText>
+          <w:instrText xml:space="preserve"> PAGEREF _Toc492161124 \h </w:instrText>
         </w:r>
         <w:r>
           <w:rPr>
@@ -1164,7 +1438,7 @@
             <w:noProof/>
             <w:webHidden/>
           </w:rPr>
-          <w:t>9</w:t>
+          <w:t>10</w:t>
         </w:r>
         <w:r>
           <w:rPr>
@@ -1185,13 +1459,13 @@
           <w:noProof/>
         </w:rPr>
       </w:pPr>
-      <w:hyperlink w:anchor="_Toc490929119" w:history="1">
+      <w:hyperlink w:anchor="_Toc492161125" w:history="1">
         <w:r>
           <w:rPr>
             <w:rStyle w:val="ac"/>
             <w:noProof/>
           </w:rPr>
-          <w:t>10.2. Moden HMM-DNNs</w:t>
+          <w:t>11.2. Encoder Decoder</w:t>
         </w:r>
         <w:r>
           <w:rPr>
@@ -1212,7 +1486,7 @@
             <w:noProof/>
             <w:webHidden/>
           </w:rPr>
-          <w:instrText xml:space="preserve"> PAGEREF _Toc490929119 \h </w:instrText>
+          <w:instrText xml:space="preserve"> PAGEREF _Toc492161125 \h </w:instrText>
         </w:r>
         <w:r>
           <w:rPr>
@@ -1253,13 +1527,13 @@
           <w:noProof/>
         </w:rPr>
       </w:pPr>
-      <w:hyperlink w:anchor="_Toc490929120" w:history="1">
+      <w:hyperlink w:anchor="_Toc492161126" w:history="1">
         <w:r>
           <w:rPr>
             <w:rStyle w:val="ac"/>
             <w:noProof/>
           </w:rPr>
-          <w:t>10.3. HMM-free RNN recognition</w:t>
+          <w:t>11.3. Advancing NMT</w:t>
         </w:r>
         <w:r>
           <w:rPr>
@@ -1280,7 +1554,7 @@
             <w:noProof/>
             <w:webHidden/>
           </w:rPr>
-          <w:instrText xml:space="preserve"> PAGEREF _Toc490929120 \h </w:instrText>
+          <w:instrText xml:space="preserve"> PAGEREF _Toc492161126 \h </w:instrText>
         </w:r>
         <w:r>
           <w:rPr>
@@ -1300,7 +1574,7 @@
             <w:noProof/>
             <w:webHidden/>
           </w:rPr>
-          <w:t>10</w:t>
+          <w:t>12</w:t>
         </w:r>
         <w:r>
           <w:rPr>
@@ -1313,7 +1587,7 @@
     </w:p>
     <w:p>
       <w:pPr>
-        <w:pStyle w:val="11"/>
+        <w:pStyle w:val="31"/>
         <w:tabs>
           <w:tab w:val="right" w:leader="dot" w:pos="8296"/>
         </w:tabs>
@@ -1321,13 +1595,13 @@
           <w:noProof/>
         </w:rPr>
       </w:pPr>
-      <w:hyperlink w:anchor="_Toc490929121" w:history="1">
+      <w:hyperlink w:anchor="_Toc492161127" w:history="1">
         <w:r>
           <w:rPr>
             <w:rStyle w:val="ac"/>
             <w:noProof/>
           </w:rPr>
-          <w:t>11. NMT Neural Machine Translation</w:t>
+          <w:t>11.3.1. Vocabulary size：copy mechanism</w:t>
         </w:r>
         <w:r>
           <w:rPr>
@@ -1348,7 +1622,7 @@
             <w:noProof/>
             <w:webHidden/>
           </w:rPr>
-          <w:instrText xml:space="preserve"> PAGEREF _Toc490929121 \h </w:instrText>
+          <w:instrText xml:space="preserve"> PAGEREF _Toc492161127 \h </w:instrText>
         </w:r>
         <w:r>
           <w:rPr>
@@ -1368,7 +1642,7 @@
             <w:noProof/>
             <w:webHidden/>
           </w:rPr>
-          <w:t>10</w:t>
+          <w:t>12</w:t>
         </w:r>
         <w:r>
           <w:rPr>
@@ -1381,7 +1655,7 @@
     </w:p>
     <w:p>
       <w:pPr>
-        <w:pStyle w:val="21"/>
+        <w:pStyle w:val="31"/>
         <w:tabs>
           <w:tab w:val="right" w:leader="dot" w:pos="8296"/>
         </w:tabs>
@@ -1389,13 +1663,13 @@
           <w:noProof/>
         </w:rPr>
       </w:pPr>
-      <w:hyperlink w:anchor="_Toc490929122" w:history="1">
+      <w:hyperlink w:anchor="_Toc492161128" w:history="1">
         <w:r>
           <w:rPr>
             <w:rStyle w:val="ac"/>
             <w:noProof/>
           </w:rPr>
-          <w:t>11.1. MT 演化</w:t>
+          <w:t>11.3.2. Sentence length：attention mechanism</w:t>
         </w:r>
         <w:r>
           <w:rPr>
@@ -1416,7 +1690,7 @@
             <w:noProof/>
             <w:webHidden/>
           </w:rPr>
-          <w:instrText xml:space="preserve"> PAGEREF _Toc490929122 \h </w:instrText>
+          <w:instrText xml:space="preserve"> PAGEREF _Toc492161128 \h </w:instrText>
         </w:r>
         <w:r>
           <w:rPr>
@@ -1436,7 +1710,7 @@
             <w:noProof/>
             <w:webHidden/>
           </w:rPr>
-          <w:t>10</w:t>
+          <w:t>13</w:t>
         </w:r>
         <w:r>
           <w:rPr>
@@ -1449,6 +1723,74 @@
     </w:p>
     <w:p>
       <w:pPr>
+        <w:pStyle w:val="31"/>
+        <w:tabs>
+          <w:tab w:val="right" w:leader="dot" w:pos="8296"/>
+        </w:tabs>
+        <w:rPr>
+          <w:noProof/>
+        </w:rPr>
+      </w:pPr>
+      <w:hyperlink w:anchor="_Toc492161129" w:history="1">
+        <w:r>
+          <w:rPr>
+            <w:rStyle w:val="ac"/>
+            <w:noProof/>
+          </w:rPr>
+          <w:t>11.3.3. Language complexity：character-level translation</w:t>
+        </w:r>
+        <w:r>
+          <w:rPr>
+            <w:noProof/>
+            <w:webHidden/>
+          </w:rPr>
+          <w:tab/>
+        </w:r>
+        <w:r>
+          <w:rPr>
+            <w:noProof/>
+            <w:webHidden/>
+          </w:rPr>
+          <w:fldChar w:fldCharType="begin"/>
+        </w:r>
+        <w:r>
+          <w:rPr>
+            <w:noProof/>
+            <w:webHidden/>
+          </w:rPr>
+          <w:instrText xml:space="preserve"> PAGEREF _Toc492161129 \h </w:instrText>
+        </w:r>
+        <w:r>
+          <w:rPr>
+            <w:noProof/>
+            <w:webHidden/>
+          </w:rPr>
+        </w:r>
+        <w:r>
+          <w:rPr>
+            <w:noProof/>
+            <w:webHidden/>
+          </w:rPr>
+          <w:fldChar w:fldCharType="separate"/>
+        </w:r>
+        <w:r>
+          <w:rPr>
+            <w:noProof/>
+            <w:webHidden/>
+          </w:rPr>
+          <w:t>13</w:t>
+        </w:r>
+        <w:r>
+          <w:rPr>
+            <w:noProof/>
+            <w:webHidden/>
+          </w:rPr>
+          <w:fldChar w:fldCharType="end"/>
+        </w:r>
+      </w:hyperlink>
+    </w:p>
+    <w:p>
+      <w:pPr>
         <w:widowControl/>
         <w:jc w:val="left"/>
       </w:pPr>
@@ -1481,7 +1823,7 @@
       <w:pPr>
         <w:pStyle w:val="1"/>
       </w:pPr>
-      <w:bookmarkStart w:id="0" w:name="_Toc490929102"/>
+      <w:bookmarkStart w:id="1" w:name="_Toc492161104"/>
       <w:r>
         <w:rPr>
           <w:rFonts w:hint="eastAsia"/>
@@ -1489,7 +1831,7 @@
         <w:lastRenderedPageBreak/>
         <w:t>参考资料</w:t>
       </w:r>
-      <w:bookmarkEnd w:id="0"/>
+      <w:bookmarkEnd w:id="1"/>
     </w:p>
     <w:p>
       <w:pPr>
@@ -1516,14 +1858,345 @@
       <w:pPr>
         <w:pStyle w:val="1"/>
       </w:pPr>
-      <w:bookmarkStart w:id="1" w:name="_Toc490929103"/>
+      <w:bookmarkStart w:id="2" w:name="_Toc492161105"/>
+      <w:r>
+        <w:rPr>
+          <w:rFonts w:hint="eastAsia"/>
+        </w:rPr>
+        <w:t>NLP与RNN</w:t>
+      </w:r>
+      <w:bookmarkEnd w:id="2"/>
+    </w:p>
+    <w:p>
+      <w:pPr>
+        <w:widowControl/>
+        <w:jc w:val="left"/>
+      </w:pPr>
+      <w:r>
+        <w:rPr>
+          <w:rFonts w:hint="eastAsia"/>
+        </w:rPr>
+        <w:t>NLP任务有很多：</w:t>
+      </w:r>
+    </w:p>
+    <w:p>
+      <w:pPr>
+        <w:pStyle w:val="ab"/>
+        <w:widowControl/>
+        <w:numPr>
+          <w:ilvl w:val="0"/>
+          <w:numId w:val="15"/>
+        </w:numPr>
+        <w:ind w:firstLineChars="0"/>
+        <w:jc w:val="left"/>
+      </w:pPr>
+      <w:r>
+        <w:rPr>
+          <w:rFonts w:hint="eastAsia"/>
+        </w:rPr>
+        <w:t>Spell</w:t>
+      </w:r>
+      <w:r>
+        <w:t xml:space="preserve"> </w:t>
+      </w:r>
+      <w:r>
+        <w:rPr>
+          <w:rFonts w:hint="eastAsia"/>
+        </w:rPr>
+        <w:t>checking</w:t>
+      </w:r>
+      <w:r>
+        <w:t xml:space="preserve"> </w:t>
+      </w:r>
+      <w:r>
+        <w:rPr>
+          <w:rFonts w:hint="eastAsia"/>
+        </w:rPr>
+        <w:t>拼写检查，keyword</w:t>
+      </w:r>
+      <w:r>
+        <w:t xml:space="preserve"> </w:t>
+      </w:r>
+      <w:r>
+        <w:rPr>
+          <w:rFonts w:hint="eastAsia"/>
+        </w:rPr>
+        <w:t>search</w:t>
+      </w:r>
+      <w:r>
+        <w:t xml:space="preserve"> </w:t>
+      </w:r>
+      <w:r>
+        <w:rPr>
+          <w:rFonts w:hint="eastAsia"/>
+        </w:rPr>
+        <w:t>关键词搜索，finding</w:t>
+      </w:r>
+      <w:r>
+        <w:t xml:space="preserve"> </w:t>
+      </w:r>
+      <w:r>
+        <w:t>synonyms</w:t>
+      </w:r>
+      <w:r>
+        <w:rPr>
+          <w:rFonts w:hint="eastAsia"/>
+        </w:rPr>
+        <w:t>查找同义词</w:t>
+      </w:r>
+    </w:p>
+    <w:p>
+      <w:pPr>
+        <w:pStyle w:val="ab"/>
+        <w:widowControl/>
+        <w:numPr>
+          <w:ilvl w:val="0"/>
+          <w:numId w:val="15"/>
+        </w:numPr>
+        <w:ind w:firstLineChars="0"/>
+        <w:jc w:val="left"/>
+      </w:pPr>
+      <w:r>
+        <w:rPr>
+          <w:rFonts w:hint="eastAsia"/>
+        </w:rPr>
+        <w:t>Extracting</w:t>
+      </w:r>
+      <w:r>
+        <w:t xml:space="preserve"> </w:t>
+      </w:r>
+      <w:r>
+        <w:rPr>
+          <w:rFonts w:hint="eastAsia"/>
+        </w:rPr>
+        <w:t>information</w:t>
+      </w:r>
+      <w:r>
+        <w:t xml:space="preserve"> </w:t>
+      </w:r>
+      <w:r>
+        <w:rPr>
+          <w:rFonts w:hint="eastAsia"/>
+        </w:rPr>
+        <w:t>信息提取，比如实体抽取，关系抽取等</w:t>
+      </w:r>
+    </w:p>
+    <w:p>
+      <w:pPr>
+        <w:pStyle w:val="ab"/>
+        <w:widowControl/>
+        <w:numPr>
+          <w:ilvl w:val="0"/>
+          <w:numId w:val="15"/>
+        </w:numPr>
+        <w:ind w:firstLineChars="0"/>
+        <w:jc w:val="left"/>
+      </w:pPr>
+      <w:r>
+        <w:rPr>
+          <w:rFonts w:hint="eastAsia"/>
+        </w:rPr>
+        <w:t>Classifying</w:t>
+      </w:r>
+      <w:r>
+        <w:t xml:space="preserve"> </w:t>
+      </w:r>
+      <w:r>
+        <w:rPr>
+          <w:rFonts w:hint="eastAsia"/>
+        </w:rPr>
+        <w:t>文本分类，比如</w:t>
+      </w:r>
+      <w:r>
+        <w:rPr>
+          <w:rFonts w:hint="eastAsia"/>
+        </w:rPr>
+        <w:t>Sentiment</w:t>
+      </w:r>
+      <w:r>
+        <w:t xml:space="preserve"> </w:t>
+      </w:r>
+      <w:r>
+        <w:rPr>
+          <w:rFonts w:hint="eastAsia"/>
+        </w:rPr>
+        <w:t>情感分类</w:t>
+      </w:r>
+    </w:p>
+    <w:p>
+      <w:pPr>
+        <w:pStyle w:val="ab"/>
+        <w:widowControl/>
+        <w:numPr>
+          <w:ilvl w:val="0"/>
+          <w:numId w:val="15"/>
+        </w:numPr>
+        <w:ind w:firstLineChars="0"/>
+        <w:jc w:val="left"/>
+      </w:pPr>
+      <w:r>
+        <w:rPr>
+          <w:rFonts w:hint="eastAsia"/>
+        </w:rPr>
+        <w:t>Neural</w:t>
+      </w:r>
+      <w:r>
+        <w:t xml:space="preserve"> </w:t>
+      </w:r>
+      <w:r>
+        <w:rPr>
+          <w:rFonts w:hint="eastAsia"/>
+        </w:rPr>
+        <w:t>Machine</w:t>
+      </w:r>
+      <w:r>
+        <w:t xml:space="preserve"> </w:t>
+      </w:r>
+      <w:r>
+        <w:rPr>
+          <w:rFonts w:hint="eastAsia"/>
+        </w:rPr>
+        <w:t>Translation</w:t>
+      </w:r>
+      <w:r>
+        <w:t xml:space="preserve"> </w:t>
+      </w:r>
+      <w:r>
+        <w:rPr>
+          <w:rFonts w:hint="eastAsia"/>
+        </w:rPr>
+        <w:t>NMT机器翻译</w:t>
+      </w:r>
+    </w:p>
+    <w:p>
+      <w:pPr>
+        <w:pStyle w:val="ab"/>
+        <w:widowControl/>
+        <w:numPr>
+          <w:ilvl w:val="0"/>
+          <w:numId w:val="15"/>
+        </w:numPr>
+        <w:ind w:firstLineChars="0"/>
+        <w:jc w:val="left"/>
+      </w:pPr>
+      <w:r>
+        <w:rPr>
+          <w:rFonts w:hint="eastAsia"/>
+        </w:rPr>
+        <w:t>Spoken</w:t>
+      </w:r>
+      <w:r>
+        <w:t xml:space="preserve"> </w:t>
+      </w:r>
+      <w:r>
+        <w:rPr>
+          <w:rFonts w:hint="eastAsia"/>
+        </w:rPr>
+        <w:t>dialog</w:t>
+      </w:r>
+      <w:r>
+        <w:t xml:space="preserve"> </w:t>
+      </w:r>
+      <w:r>
+        <w:rPr>
+          <w:rFonts w:hint="eastAsia"/>
+        </w:rPr>
+        <w:t>system</w:t>
+      </w:r>
+      <w:r>
+        <w:t xml:space="preserve"> </w:t>
+      </w:r>
+      <w:r>
+        <w:rPr>
+          <w:rFonts w:hint="eastAsia"/>
+        </w:rPr>
+        <w:t>对话系统</w:t>
+      </w:r>
+    </w:p>
+    <w:p>
+      <w:pPr>
+        <w:pStyle w:val="ab"/>
+        <w:widowControl/>
+        <w:numPr>
+          <w:ilvl w:val="0"/>
+          <w:numId w:val="15"/>
+        </w:numPr>
+        <w:ind w:firstLineChars="0"/>
+        <w:jc w:val="left"/>
+      </w:pPr>
+      <w:r>
+        <w:rPr>
+          <w:rFonts w:hint="eastAsia"/>
+        </w:rPr>
+        <w:t>Question</w:t>
+      </w:r>
+      <w:r>
+        <w:t xml:space="preserve"> </w:t>
+      </w:r>
+      <w:r>
+        <w:rPr>
+          <w:rFonts w:hint="eastAsia"/>
+        </w:rPr>
+        <w:t>answering</w:t>
+      </w:r>
+      <w:r>
+        <w:t xml:space="preserve"> </w:t>
+      </w:r>
+      <w:r>
+        <w:rPr>
+          <w:rFonts w:hint="eastAsia"/>
+        </w:rPr>
+        <w:t>问答系统</w:t>
+      </w:r>
+    </w:p>
+    <w:p>
+      <w:pPr>
+        <w:widowControl/>
+        <w:jc w:val="left"/>
+      </w:pPr>
+    </w:p>
+    <w:p>
+      <w:pPr>
+        <w:widowControl/>
+        <w:jc w:val="left"/>
+      </w:pPr>
+      <w:r>
+        <w:rPr>
+          <w:rFonts w:hint="eastAsia"/>
+        </w:rPr>
+        <w:t>RNN：</w:t>
+      </w:r>
+    </w:p>
+    <w:p>
+      <w:pPr>
+        <w:widowControl/>
+        <w:jc w:val="left"/>
+      </w:pPr>
+      <w:r>
+        <w:rPr>
+          <w:rFonts w:hint="eastAsia"/>
+        </w:rPr>
+        <w:t>RNN经常用于文本处理，因为很多情况下文本语义需要考虑偏全局的信息。</w:t>
+      </w:r>
+    </w:p>
+    <w:p>
+      <w:pPr>
+        <w:widowControl/>
+        <w:jc w:val="left"/>
+      </w:pPr>
+    </w:p>
+    <w:p>
+      <w:pPr>
+        <w:pStyle w:val="1"/>
+      </w:pPr>
+      <w:bookmarkStart w:id="3" w:name="_Toc492161106"/>
       <w:r>
         <w:rPr>
           <w:rFonts w:hint="eastAsia"/>
         </w:rPr>
         <w:t>专有名词</w:t>
       </w:r>
-      <w:bookmarkEnd w:id="1"/>
+      <w:bookmarkEnd w:id="3"/>
     </w:p>
     <w:p>
       <w:pPr>
@@ -1576,11 +2249,11 @@
       <w:pPr>
         <w:pStyle w:val="1"/>
       </w:pPr>
-      <w:bookmarkStart w:id="2" w:name="_Toc490929104"/>
+      <w:bookmarkStart w:id="4" w:name="_Toc492161107"/>
       <w:r>
         <w:t>RNN 循环网路</w:t>
       </w:r>
-      <w:bookmarkEnd w:id="2"/>
+      <w:bookmarkEnd w:id="4"/>
     </w:p>
     <w:p>
       <w:pPr>
@@ -1659,6 +2332,7 @@
         <w:rPr>
           <w:noProof/>
         </w:rPr>
+        <w:lastRenderedPageBreak/>
         <w:drawing>
           <wp:inline distT="0" distB="0" distL="0" distR="0" wp14:anchorId="5B65AE6C" wp14:editId="66E15DDE">
             <wp:extent cx="3466769" cy="1983813"/>
@@ -1704,7 +2378,6 @@
         <w:rPr>
           <w:noProof/>
         </w:rPr>
-        <w:lastRenderedPageBreak/>
         <w:drawing>
           <wp:inline distT="0" distB="0" distL="0" distR="0" wp14:anchorId="7E08124E" wp14:editId="16B336DF">
             <wp:extent cx="3331596" cy="1787735"/>
@@ -1820,11 +2493,11 @@
       <w:pPr>
         <w:pStyle w:val="1"/>
       </w:pPr>
-      <w:bookmarkStart w:id="3" w:name="_Toc490929105"/>
+      <w:bookmarkStart w:id="5" w:name="_Toc492161108"/>
       <w:r>
         <w:t>GRU</w:t>
       </w:r>
-      <w:bookmarkEnd w:id="3"/>
+      <w:bookmarkEnd w:id="5"/>
     </w:p>
     <w:p>
       <w:pPr>
@@ -1947,11 +2620,11 @@
       <w:pPr>
         <w:pStyle w:val="1"/>
       </w:pPr>
-      <w:bookmarkStart w:id="4" w:name="_Toc490929106"/>
+      <w:bookmarkStart w:id="6" w:name="_Toc492161109"/>
       <w:r>
         <w:t>LSTM</w:t>
       </w:r>
-      <w:bookmarkEnd w:id="4"/>
+      <w:bookmarkEnd w:id="6"/>
       <w:r>
         <w:t xml:space="preserve"> </w:t>
       </w:r>
@@ -2155,11 +2828,11 @@
       <w:pPr>
         <w:pStyle w:val="1"/>
       </w:pPr>
-      <w:bookmarkStart w:id="5" w:name="_Toc490929107"/>
+      <w:bookmarkStart w:id="7" w:name="_Toc492161110"/>
       <w:r>
         <w:t>RvNN 递归网络</w:t>
       </w:r>
-      <w:bookmarkEnd w:id="5"/>
+      <w:bookmarkEnd w:id="7"/>
     </w:p>
     <w:p>
       <w:pPr>
@@ -2258,11 +2931,11 @@
       <w:pPr>
         <w:pStyle w:val="2"/>
       </w:pPr>
-      <w:bookmarkStart w:id="6" w:name="_Toc490929108"/>
+      <w:bookmarkStart w:id="8" w:name="_Toc492161111"/>
       <w:r>
         <w:t>BTS训练RvNN</w:t>
       </w:r>
-      <w:bookmarkEnd w:id="6"/>
+      <w:bookmarkEnd w:id="8"/>
     </w:p>
     <w:p>
       <w:pPr>
@@ -2328,7 +3001,7 @@
       <w:pPr>
         <w:pStyle w:val="2"/>
       </w:pPr>
-      <w:bookmarkStart w:id="7" w:name="_Toc490929109"/>
+      <w:bookmarkStart w:id="9" w:name="_Toc492161112"/>
       <w:r>
         <w:rPr>
           <w:rFonts w:hint="eastAsia"/>
@@ -2338,17 +3011,17 @@
       <w:r>
         <w:t>RvNN结构与场景</w:t>
       </w:r>
-      <w:bookmarkEnd w:id="7"/>
+      <w:bookmarkEnd w:id="9"/>
     </w:p>
     <w:p>
       <w:pPr>
         <w:pStyle w:val="3"/>
       </w:pPr>
-      <w:bookmarkStart w:id="8" w:name="_Toc490929110"/>
+      <w:bookmarkStart w:id="10" w:name="_Toc492161113"/>
       <w:r>
         <w:t>Standard RNNs： Paraphrase Detection</w:t>
       </w:r>
-      <w:bookmarkEnd w:id="8"/>
+      <w:bookmarkEnd w:id="10"/>
     </w:p>
     <w:p>
       <w:pPr>
@@ -2419,11 +3092,11 @@
       <w:pPr>
         <w:pStyle w:val="3"/>
       </w:pPr>
-      <w:bookmarkStart w:id="9" w:name="_Toc490929111"/>
+      <w:bookmarkStart w:id="11" w:name="_Toc492161114"/>
       <w:r>
         <w:t>Matrix-Vector RNNs： Relation Classification</w:t>
       </w:r>
-      <w:bookmarkEnd w:id="9"/>
+      <w:bookmarkEnd w:id="11"/>
     </w:p>
     <w:p>
       <w:pPr>
@@ -2489,11 +3162,11 @@
       <w:pPr>
         <w:pStyle w:val="3"/>
       </w:pPr>
-      <w:bookmarkStart w:id="10" w:name="_Toc490929112"/>
+      <w:bookmarkStart w:id="12" w:name="_Toc492161115"/>
       <w:r>
         <w:t>Recursive Neural Tensor Network： Sentiment Analysis</w:t>
       </w:r>
-      <w:bookmarkEnd w:id="10"/>
+      <w:bookmarkEnd w:id="12"/>
     </w:p>
     <w:p>
       <w:pPr>
@@ -2594,11 +3267,11 @@
       <w:pPr>
         <w:pStyle w:val="3"/>
       </w:pPr>
-      <w:bookmarkStart w:id="11" w:name="_Toc490929113"/>
+      <w:bookmarkStart w:id="13" w:name="_Toc492161116"/>
       <w:r>
         <w:t>Tree LSTMs： Phrase Similarity</w:t>
       </w:r>
-      <w:bookmarkEnd w:id="11"/>
+      <w:bookmarkEnd w:id="13"/>
     </w:p>
     <w:p>
       <w:pPr>
@@ -2670,41 +3343,11 @@
       <w:pPr>
         <w:pStyle w:val="1"/>
       </w:pPr>
-      <w:bookmarkStart w:id="12" w:name="_Toc490929114"/>
-      <w:r>
-        <w:t>Encoder Decoder</w:t>
-      </w:r>
-      <w:bookmarkEnd w:id="12"/>
-    </w:p>
-    <w:p>
-      <w:pPr>
-        <w:widowControl/>
-        <w:jc w:val="left"/>
-      </w:pPr>
-      <w:r>
-        <w:rPr>
-          <w:rFonts w:hint="eastAsia"/>
-        </w:rPr>
-        <w:t>编码</w:t>
-      </w:r>
-      <w:r>
-        <w:t>-解码器常用于MT (机器翻译Machine Translation)。</w:t>
-      </w:r>
-    </w:p>
-    <w:p>
-      <w:pPr>
-        <w:widowControl/>
-        <w:jc w:val="left"/>
-      </w:pPr>
-    </w:p>
-    <w:p>
-      <w:pPr>
-        <w:widowControl/>
-        <w:jc w:val="left"/>
-      </w:pPr>
-      <w:r>
-        <w:t>MT模型及改进：</w:t>
-      </w:r>
+      <w:bookmarkStart w:id="14" w:name="_Toc492161117"/>
+      <w:r>
+        <w:t>CNN in NLP</w:t>
+      </w:r>
+      <w:bookmarkEnd w:id="14"/>
     </w:p>
     <w:p>
       <w:pPr>
@@ -2712,13 +3355,13 @@
         <w:widowControl/>
         <w:numPr>
           <w:ilvl w:val="0"/>
-          <w:numId w:val="10"/>
+          <w:numId w:val="11"/>
         </w:numPr>
         <w:ind w:firstLineChars="0"/>
         <w:jc w:val="left"/>
       </w:pPr>
       <w:r>
-        <w:t>简单的就是分别用一个RNN cell做encoder和decoder。</w:t>
+        <w:t>RvNN需要设计parser构造递归结构树。</w:t>
       </w:r>
     </w:p>
     <w:p>
@@ -2727,13 +3370,13 @@
         <w:widowControl/>
         <w:numPr>
           <w:ilvl w:val="0"/>
-          <w:numId w:val="10"/>
+          <w:numId w:val="11"/>
         </w:numPr>
         <w:ind w:firstLineChars="0"/>
         <w:jc w:val="left"/>
       </w:pPr>
       <w:r>
-        <w:t>分别用一层RNN做encoder和decoder，但是各个cell的参数不同。</w:t>
+        <w:t>RNN需要依靠前面的语境，而且偏后的词语输出比例较高。</w:t>
       </w:r>
     </w:p>
     <w:p>
@@ -2742,14 +3385,36 @@
         <w:widowControl/>
         <w:numPr>
           <w:ilvl w:val="0"/>
-          <w:numId w:val="10"/>
+          <w:numId w:val="11"/>
         </w:numPr>
         <w:ind w:firstLineChars="0"/>
         <w:jc w:val="left"/>
       </w:pPr>
       <w:r>
-        <w:t>Decoder不仅和encoder的c有关，而且和decoder上一个预测、上一个状态都有关。</w:t>
-      </w:r>
+        <w:t>CNN能够抽取更多的局部特征，使用更多的filter。</w:t>
+      </w:r>
+    </w:p>
+    <w:p>
+      <w:pPr>
+        <w:widowControl/>
+        <w:jc w:val="left"/>
+      </w:pPr>
+    </w:p>
+    <w:p>
+      <w:pPr>
+        <w:widowControl/>
+        <w:jc w:val="left"/>
+      </w:pPr>
+    </w:p>
+    <w:p>
+      <w:pPr>
+        <w:pStyle w:val="1"/>
+      </w:pPr>
+      <w:bookmarkStart w:id="15" w:name="_Toc492161118"/>
+      <w:r>
+        <w:t>NLP网络模型比较</w:t>
+      </w:r>
+      <w:bookmarkEnd w:id="15"/>
     </w:p>
     <w:p>
       <w:pPr>
@@ -2757,13 +3422,19 @@
         <w:widowControl/>
         <w:numPr>
           <w:ilvl w:val="0"/>
-          <w:numId w:val="10"/>
+          <w:numId w:val="12"/>
         </w:numPr>
         <w:ind w:firstLineChars="0"/>
         <w:jc w:val="left"/>
       </w:pPr>
       <w:r>
-        <w:t>使用多层RNN构成Deep RNN作为encoder和decoder。</w:t>
+        <w:rPr>
+          <w:b/>
+        </w:rPr>
+        <w:t xml:space="preserve">Bag of Vectors: </w:t>
+      </w:r>
+      <w:r>
+        <w:t>Surprisingly good baseline for simple classification problems. Especially if followed by a few layers!</w:t>
       </w:r>
     </w:p>
     <w:p>
@@ -2772,13 +3443,19 @@
         <w:widowControl/>
         <w:numPr>
           <w:ilvl w:val="0"/>
-          <w:numId w:val="10"/>
+          <w:numId w:val="12"/>
         </w:numPr>
         <w:ind w:firstLineChars="0"/>
         <w:jc w:val="left"/>
       </w:pPr>
       <w:r>
-        <w:t>Encoder使用双向RNN，如BiRNN、BiLSTM。</w:t>
+        <w:rPr>
+          <w:b/>
+        </w:rPr>
+        <w:t>Window Model:</w:t>
+      </w:r>
+      <w:r>
+        <w:t xml:space="preserve"> Good for single word classification for problems that do not need wide context</w:t>
       </w:r>
     </w:p>
     <w:p>
@@ -2787,20 +3464,124 @@
         <w:widowControl/>
         <w:numPr>
           <w:ilvl w:val="0"/>
-          <w:numId w:val="10"/>
+          <w:numId w:val="12"/>
         </w:numPr>
         <w:ind w:firstLineChars="0"/>
         <w:jc w:val="left"/>
       </w:pPr>
       <w:r>
-        <w:t>RNN换用LSTM、GRU等。</w:t>
-      </w:r>
-    </w:p>
-    <w:p>
-      <w:pPr>
-        <w:widowControl/>
-        <w:jc w:val="left"/>
-      </w:pPr>
+        <w:rPr>
+          <w:b/>
+        </w:rPr>
+        <w:t>CNNs:</w:t>
+      </w:r>
+      <w:r>
+        <w:t xml:space="preserve"> good for classification, unclear how to incorporate phrase level annotation (can only take a single label), need zero padding for shorter phrases, hard to interpret, easy to parallelize on GPUs</w:t>
+      </w:r>
+    </w:p>
+    <w:p>
+      <w:pPr>
+        <w:pStyle w:val="ab"/>
+        <w:widowControl/>
+        <w:numPr>
+          <w:ilvl w:val="0"/>
+          <w:numId w:val="12"/>
+        </w:numPr>
+        <w:ind w:firstLineChars="0"/>
+        <w:jc w:val="left"/>
+      </w:pPr>
+      <w:r>
+        <w:rPr>
+          <w:b/>
+        </w:rPr>
+        <w:t>Recursive Neural Networks:</w:t>
+      </w:r>
+      <w:r>
+        <w:t xml:space="preserve"> most linguistically plausible, interpretable, provide most important phrases (for visualization), need parse trees</w:t>
+      </w:r>
+    </w:p>
+    <w:p>
+      <w:pPr>
+        <w:pStyle w:val="ab"/>
+        <w:widowControl/>
+        <w:numPr>
+          <w:ilvl w:val="0"/>
+          <w:numId w:val="12"/>
+        </w:numPr>
+        <w:ind w:firstLineChars="0"/>
+        <w:jc w:val="left"/>
+      </w:pPr>
+      <w:r>
+        <w:rPr>
+          <w:b/>
+        </w:rPr>
+        <w:t xml:space="preserve">Recurrent Neural Networks: </w:t>
+      </w:r>
+      <w:r>
+        <w:t>Most cognitively plausible (reading from left to right), not usually the highest classification performance but lots of improvements right now with gates (GRUs, LSTMs, etc).</w:t>
+      </w:r>
+    </w:p>
+    <w:p>
+      <w:pPr>
+        <w:pStyle w:val="ab"/>
+        <w:widowControl/>
+        <w:numPr>
+          <w:ilvl w:val="0"/>
+          <w:numId w:val="12"/>
+        </w:numPr>
+        <w:ind w:firstLineChars="0"/>
+        <w:jc w:val="left"/>
+      </w:pPr>
+      <w:r>
+        <w:t xml:space="preserve">Best but also most complex models: </w:t>
+      </w:r>
+      <w:r>
+        <w:rPr>
+          <w:b/>
+        </w:rPr>
+        <w:t>Hierarchical recurrent neural networks with attention mechanisms and additional memory</w:t>
+      </w:r>
+    </w:p>
+    <w:p>
+      <w:pPr>
+        <w:widowControl/>
+        <w:jc w:val="left"/>
+      </w:pPr>
+    </w:p>
+    <w:p>
+      <w:pPr>
+        <w:pStyle w:val="1"/>
+      </w:pPr>
+      <w:bookmarkStart w:id="16" w:name="_Toc492161119"/>
+      <w:r>
+        <w:t>NN in Speech Recognition</w:t>
+      </w:r>
+      <w:bookmarkEnd w:id="16"/>
+    </w:p>
+    <w:p>
+      <w:pPr>
+        <w:widowControl/>
+        <w:jc w:val="left"/>
+      </w:pPr>
+      <w:r>
+        <w:t>More on spoken language understanding: [cs224s.stanford.edu](cs224s.stanford.edu)</w:t>
+      </w:r>
+    </w:p>
+    <w:p>
+      <w:pPr>
+        <w:widowControl/>
+        <w:jc w:val="left"/>
+      </w:pPr>
+    </w:p>
+    <w:p>
+      <w:pPr>
+        <w:pStyle w:val="2"/>
+      </w:pPr>
+      <w:bookmarkStart w:id="17" w:name="_Toc492161120"/>
+      <w:r>
+        <w:t>HMM-DNN acoustic modeling</w:t>
+      </w:r>
+      <w:bookmarkEnd w:id="17"/>
     </w:p>
     <w:p>
       <w:pPr>
@@ -2810,11 +3591,12 @@
         <w:rPr>
           <w:noProof/>
         </w:rPr>
+        <w:lastRenderedPageBreak/>
         <w:drawing>
-          <wp:inline distT="0" distB="0" distL="0" distR="0" wp14:anchorId="34A701B1" wp14:editId="05F8AE62">
-            <wp:extent cx="3450866" cy="3438402"/>
-            <wp:effectExtent l="0" t="0" r="0" b="0"/>
-            <wp:docPr id="9" name="图片 9"/>
+          <wp:inline distT="0" distB="0" distL="0" distR="0" wp14:anchorId="3099A2E7" wp14:editId="110B580E">
+            <wp:extent cx="4303842" cy="2644692"/>
+            <wp:effectExtent l="0" t="0" r="1905" b="3810"/>
+            <wp:docPr id="13" name="图片 13"/>
             <wp:cNvGraphicFramePr>
               <a:graphicFrameLocks xmlns:a="http://schemas.openxmlformats.org/drawingml/2006/main" noChangeAspect="1"/>
             </wp:cNvGraphicFramePr>
@@ -2834,7 +3616,7 @@
                   <pic:spPr>
                     <a:xfrm>
                       <a:off x="0" y="0"/>
-                      <a:ext cx="3473035" cy="3460491"/>
+                      <a:ext cx="4310812" cy="2648975"/>
                     </a:xfrm>
                     <a:prstGeom prst="rect">
                       <a:avLst/>
@@ -2855,11 +3637,10 @@
         <w:rPr>
           <w:rFonts w:hint="eastAsia"/>
         </w:rPr>
-        <w:lastRenderedPageBreak/>
-        <w:t>简单的</w:t>
-      </w:r>
-      <w:r>
-        <w:t>RNN MT</w:t>
+        <w:t>使用</w:t>
+      </w:r>
+      <w:r>
+        <w:t>GMMs进行语音建模</w:t>
       </w:r>
     </w:p>
     <w:p>
@@ -2877,10 +3658,10 @@
           <w:noProof/>
         </w:rPr>
         <w:drawing>
-          <wp:inline distT="0" distB="0" distL="0" distR="0" wp14:anchorId="52BF555C" wp14:editId="113A7966">
-            <wp:extent cx="2242268" cy="2703179"/>
-            <wp:effectExtent l="0" t="0" r="5715" b="2540"/>
-            <wp:docPr id="10" name="图片 10"/>
+          <wp:inline distT="0" distB="0" distL="0" distR="0" wp14:anchorId="78917BA2" wp14:editId="0041015F">
+            <wp:extent cx="4683318" cy="2798939"/>
+            <wp:effectExtent l="0" t="0" r="3175" b="1905"/>
+            <wp:docPr id="14" name="图片 14"/>
             <wp:cNvGraphicFramePr>
               <a:graphicFrameLocks xmlns:a="http://schemas.openxmlformats.org/drawingml/2006/main" noChangeAspect="1"/>
             </wp:cNvGraphicFramePr>
@@ -2900,6 +3681,599 @@
                   <pic:spPr>
                     <a:xfrm>
                       <a:off x="0" y="0"/>
+                      <a:ext cx="4687460" cy="2801414"/>
+                    </a:xfrm>
+                    <a:prstGeom prst="rect">
+                      <a:avLst/>
+                    </a:prstGeom>
+                  </pic:spPr>
+                </pic:pic>
+              </a:graphicData>
+            </a:graphic>
+          </wp:inline>
+        </w:drawing>
+      </w:r>
+    </w:p>
+    <w:p>
+      <w:pPr>
+        <w:pStyle w:val="a9"/>
+      </w:pPr>
+      <w:r>
+        <w:rPr>
+          <w:rFonts w:hint="eastAsia"/>
+        </w:rPr>
+        <w:t>使用</w:t>
+      </w:r>
+      <w:r>
+        <w:t>HMM-DNN hybrid混合建模</w:t>
+      </w:r>
+    </w:p>
+    <w:p>
+      <w:pPr>
+        <w:widowControl/>
+        <w:jc w:val="left"/>
+      </w:pPr>
+    </w:p>
+    <w:p>
+      <w:pPr>
+        <w:pStyle w:val="2"/>
+      </w:pPr>
+      <w:bookmarkStart w:id="18" w:name="_Toc492161121"/>
+      <w:r>
+        <w:t>Moden HMM-DNNs</w:t>
+      </w:r>
+      <w:bookmarkEnd w:id="18"/>
+    </w:p>
+    <w:p>
+      <w:pPr>
+        <w:widowControl/>
+        <w:jc w:val="left"/>
+      </w:pPr>
+      <w:r>
+        <w:rPr>
+          <w:rFonts w:hint="eastAsia"/>
+        </w:rPr>
+        <w:t>更深的网络，更多的参数，网络模型改进（使用</w:t>
+      </w:r>
+      <w:r>
+        <w:t>tanh和relu等替换sigmod）等等。</w:t>
+      </w:r>
+    </w:p>
+    <w:p>
+      <w:pPr>
+        <w:widowControl/>
+        <w:jc w:val="left"/>
+      </w:pPr>
+    </w:p>
+    <w:p>
+      <w:pPr>
+        <w:pStyle w:val="2"/>
+      </w:pPr>
+      <w:bookmarkStart w:id="19" w:name="_Toc492161122"/>
+      <w:r>
+        <w:t>HMM-free RNN recognition</w:t>
+      </w:r>
+      <w:bookmarkEnd w:id="19"/>
+    </w:p>
+    <w:p>
+      <w:pPr>
+        <w:pStyle w:val="a9"/>
+      </w:pPr>
+      <w:r>
+        <w:rPr>
+          <w:noProof/>
+        </w:rPr>
+        <w:lastRenderedPageBreak/>
+        <w:drawing>
+          <wp:inline distT="0" distB="0" distL="0" distR="0" wp14:anchorId="00694AFD" wp14:editId="626E78F1">
+            <wp:extent cx="4308687" cy="2696431"/>
+            <wp:effectExtent l="0" t="0" r="0" b="8890"/>
+            <wp:docPr id="15" name="图片 15"/>
+            <wp:cNvGraphicFramePr>
+              <a:graphicFrameLocks xmlns:a="http://schemas.openxmlformats.org/drawingml/2006/main" noChangeAspect="1"/>
+            </wp:cNvGraphicFramePr>
+            <a:graphic xmlns:a="http://schemas.openxmlformats.org/drawingml/2006/main">
+              <a:graphicData uri="http://schemas.openxmlformats.org/drawingml/2006/picture">
+                <pic:pic xmlns:pic="http://schemas.openxmlformats.org/drawingml/2006/picture">
+                  <pic:nvPicPr>
+                    <pic:cNvPr id="1" name=""/>
+                    <pic:cNvPicPr/>
+                  </pic:nvPicPr>
+                  <pic:blipFill>
+                    <a:blip r:embed="rId21"/>
+                    <a:stretch>
+                      <a:fillRect/>
+                    </a:stretch>
+                  </pic:blipFill>
+                  <pic:spPr>
+                    <a:xfrm>
+                      <a:off x="0" y="0"/>
+                      <a:ext cx="4318234" cy="2702405"/>
+                    </a:xfrm>
+                    <a:prstGeom prst="rect">
+                      <a:avLst/>
+                    </a:prstGeom>
+                  </pic:spPr>
+                </pic:pic>
+              </a:graphicData>
+            </a:graphic>
+          </wp:inline>
+        </w:drawing>
+      </w:r>
+    </w:p>
+    <w:p>
+      <w:pPr>
+        <w:pStyle w:val="a9"/>
+      </w:pPr>
+      <w:r>
+        <w:t>Graves 2014 使用HMM-Free recognition 其中DNN可以用RNN</w:t>
+      </w:r>
+    </w:p>
+    <w:p>
+      <w:pPr>
+        <w:widowControl/>
+        <w:jc w:val="left"/>
+      </w:pPr>
+    </w:p>
+    <w:p>
+      <w:pPr>
+        <w:widowControl/>
+        <w:jc w:val="left"/>
+      </w:pPr>
+    </w:p>
+    <w:p>
+      <w:pPr>
+        <w:pStyle w:val="1"/>
+      </w:pPr>
+      <w:bookmarkStart w:id="20" w:name="_Toc492161123"/>
+      <w:r>
+        <w:t>NMT Neural Machine Translation</w:t>
+      </w:r>
+      <w:bookmarkEnd w:id="20"/>
+    </w:p>
+    <w:p>
+      <w:pPr>
+        <w:pStyle w:val="2"/>
+      </w:pPr>
+      <w:bookmarkStart w:id="21" w:name="_Toc492161124"/>
+      <w:r>
+        <w:t>MT 演化</w:t>
+      </w:r>
+      <w:bookmarkEnd w:id="21"/>
+    </w:p>
+    <w:p>
+      <w:pPr>
+        <w:pStyle w:val="ab"/>
+        <w:widowControl/>
+        <w:numPr>
+          <w:ilvl w:val="0"/>
+          <w:numId w:val="13"/>
+        </w:numPr>
+        <w:ind w:firstLineChars="0"/>
+        <w:jc w:val="left"/>
+      </w:pPr>
+      <w:r>
+        <w:t>Phrase-based MT 基于短语的MT。句子先分成短语块，再进行</w:t>
+      </w:r>
+      <w:r>
+        <w:rPr>
+          <w:rFonts w:hint="eastAsia"/>
+        </w:rPr>
+        <w:t>：</w:t>
+      </w:r>
+    </w:p>
+    <w:p>
+      <w:pPr>
+        <w:widowControl/>
+        <w:ind w:firstLine="420"/>
+        <w:jc w:val="left"/>
+      </w:pPr>
+      <w:r>
+        <w:t>Translation model：查找短语对应的翻译，translate locally</w:t>
+      </w:r>
+    </w:p>
+    <w:p>
+      <w:pPr>
+        <w:widowControl/>
+        <w:ind w:firstLine="420"/>
+        <w:jc w:val="left"/>
+      </w:pPr>
+      <w:r>
+        <w:t>Language model：多个短语</w:t>
+      </w:r>
+      <w:r>
+        <w:rPr>
+          <w:rFonts w:hint="eastAsia"/>
+        </w:rPr>
+        <w:t>联合</w:t>
+      </w:r>
+      <w:r>
+        <w:t>建立语言模型，LM uses only target words</w:t>
+      </w:r>
+    </w:p>
+    <w:p>
+      <w:pPr>
+        <w:pStyle w:val="ab"/>
+        <w:widowControl/>
+        <w:numPr>
+          <w:ilvl w:val="0"/>
+          <w:numId w:val="13"/>
+        </w:numPr>
+        <w:ind w:firstLineChars="0"/>
+        <w:jc w:val="left"/>
+      </w:pPr>
+      <w:r>
+        <w:t>Joint Neural Language Model 联合神经语言模型</w:t>
+      </w:r>
+    </w:p>
+    <w:p>
+      <w:pPr>
+        <w:widowControl/>
+        <w:ind w:firstLine="420"/>
+        <w:jc w:val="left"/>
+      </w:pPr>
+      <w:r>
+        <w:t>Conditioned on source words (Devlin et al. 2014), still translate locally.</w:t>
+      </w:r>
+    </w:p>
+    <w:p>
+      <w:pPr>
+        <w:pStyle w:val="ab"/>
+        <w:widowControl/>
+        <w:numPr>
+          <w:ilvl w:val="0"/>
+          <w:numId w:val="13"/>
+        </w:numPr>
+        <w:ind w:firstLineChars="0"/>
+        <w:jc w:val="left"/>
+      </w:pPr>
+      <w:r>
+        <w:t>Neural</w:t>
+      </w:r>
+      <w:r>
+        <w:t xml:space="preserve"> </w:t>
+      </w:r>
+      <w:r>
+        <w:t>Machine Translation NMT 神经网络机器翻译</w:t>
+      </w:r>
+    </w:p>
+    <w:p>
+      <w:pPr>
+        <w:pStyle w:val="ab"/>
+        <w:widowControl/>
+        <w:ind w:left="420" w:firstLineChars="0" w:firstLine="0"/>
+        <w:jc w:val="left"/>
+      </w:pPr>
+      <w:r>
+        <w:t>S</w:t>
+      </w:r>
+      <w:r>
+        <w:rPr>
+          <w:rFonts w:hint="eastAsia"/>
+        </w:rPr>
+        <w:t>equence-to</w:t>
+      </w:r>
+      <w:r>
+        <w:t>-se</w:t>
+      </w:r>
+      <w:r>
+        <w:rPr>
+          <w:rFonts w:hint="eastAsia"/>
+        </w:rPr>
+        <w:t>quence:</w:t>
+      </w:r>
+      <w:r>
+        <w:t xml:space="preserve"> translate globally</w:t>
+      </w:r>
+    </w:p>
+    <w:p>
+      <w:pPr>
+        <w:pStyle w:val="ab"/>
+        <w:widowControl/>
+        <w:ind w:left="420" w:firstLineChars="0" w:firstLine="0"/>
+        <w:jc w:val="left"/>
+      </w:pPr>
+      <w:r>
+        <w:t>End-to-end: simple &amp; generalizable</w:t>
+      </w:r>
+    </w:p>
+    <w:p>
+      <w:pPr>
+        <w:widowControl/>
+        <w:jc w:val="left"/>
+      </w:pPr>
+    </w:p>
+    <w:p>
+      <w:pPr>
+        <w:pStyle w:val="2"/>
+      </w:pPr>
+      <w:bookmarkStart w:id="22" w:name="_Toc492161125"/>
+      <w:r>
+        <w:t>Encoder Decoder</w:t>
+      </w:r>
+      <w:bookmarkEnd w:id="22"/>
+    </w:p>
+    <w:p>
+      <w:pPr>
+        <w:widowControl/>
+        <w:jc w:val="left"/>
+      </w:pPr>
+      <w:r>
+        <w:rPr>
+          <w:rFonts w:hint="eastAsia"/>
+        </w:rPr>
+        <w:t>编码</w:t>
+      </w:r>
+      <w:r>
+        <w:t>-解码器常用于MT (机器翻译Machine Translation)。</w:t>
+      </w:r>
+    </w:p>
+    <w:p>
+      <w:pPr>
+        <w:widowControl/>
+        <w:jc w:val="left"/>
+      </w:pPr>
+      <w:r>
+        <w:rPr>
+          <w:rFonts w:hint="eastAsia"/>
+        </w:rPr>
+        <w:t>End-to-end的训练模型：直接从目标得到结果的模型。</w:t>
+      </w:r>
+      <w:r>
+        <w:rPr>
+          <w:rFonts w:hint="eastAsia"/>
+        </w:rPr>
+        <w:t>Encoder-decoder</w:t>
+      </w:r>
+      <w:r>
+        <w:t xml:space="preserve"> </w:t>
+      </w:r>
+      <w:r>
+        <w:rPr>
+          <w:rFonts w:hint="eastAsia"/>
+        </w:rPr>
+        <w:t>模型属于end-to-end。</w:t>
+      </w:r>
+    </w:p>
+    <w:p>
+      <w:pPr>
+        <w:widowControl/>
+        <w:jc w:val="left"/>
+      </w:pPr>
+      <w:r>
+        <w:rPr>
+          <w:rFonts w:hint="eastAsia"/>
+        </w:rPr>
+        <w:t>Sequence-to-sequence的任务：任务处理的是句子（单词序列）而不是单词。</w:t>
+      </w:r>
+    </w:p>
+    <w:p>
+      <w:pPr>
+        <w:widowControl/>
+        <w:jc w:val="left"/>
+      </w:pPr>
+      <w:r>
+        <w:rPr>
+          <w:rFonts w:hint="eastAsia"/>
+        </w:rPr>
+        <w:t>现有模型的话，</w:t>
+      </w:r>
+      <w:r>
+        <w:rPr>
+          <w:rFonts w:hint="eastAsia"/>
+        </w:rPr>
+        <w:t>可以先考虑单词的表示，再到句子的sequence-to-sequence，再加上Memory进行推理，再加上其他任务的学习。</w:t>
+      </w:r>
+    </w:p>
+    <w:p>
+      <w:pPr>
+        <w:widowControl/>
+        <w:jc w:val="left"/>
+      </w:pPr>
+    </w:p>
+    <w:p>
+      <w:pPr>
+        <w:widowControl/>
+        <w:jc w:val="left"/>
+      </w:pPr>
+      <w:r>
+        <w:t>MT模型及改进：</w:t>
+      </w:r>
+    </w:p>
+    <w:p>
+      <w:pPr>
+        <w:pStyle w:val="ab"/>
+        <w:widowControl/>
+        <w:numPr>
+          <w:ilvl w:val="0"/>
+          <w:numId w:val="10"/>
+        </w:numPr>
+        <w:ind w:firstLineChars="0"/>
+        <w:jc w:val="left"/>
+      </w:pPr>
+      <w:r>
+        <w:t>简单的就是分别用一个RNN cell做encoder和decoder。</w:t>
+      </w:r>
+    </w:p>
+    <w:p>
+      <w:pPr>
+        <w:pStyle w:val="ab"/>
+        <w:widowControl/>
+        <w:numPr>
+          <w:ilvl w:val="0"/>
+          <w:numId w:val="10"/>
+        </w:numPr>
+        <w:ind w:firstLineChars="0"/>
+        <w:jc w:val="left"/>
+      </w:pPr>
+      <w:r>
+        <w:t>分别用一层RNN做encoder和decoder，但是各个cell的参数不同。</w:t>
+      </w:r>
+    </w:p>
+    <w:p>
+      <w:pPr>
+        <w:pStyle w:val="ab"/>
+        <w:widowControl/>
+        <w:numPr>
+          <w:ilvl w:val="0"/>
+          <w:numId w:val="10"/>
+        </w:numPr>
+        <w:ind w:firstLineChars="0"/>
+        <w:jc w:val="left"/>
+      </w:pPr>
+      <w:r>
+        <w:t>Decoder不仅和encoder的c有关，而且和decoder上一个预测、上一个状态都有关。</w:t>
+      </w:r>
+    </w:p>
+    <w:p>
+      <w:pPr>
+        <w:pStyle w:val="ab"/>
+        <w:widowControl/>
+        <w:numPr>
+          <w:ilvl w:val="0"/>
+          <w:numId w:val="10"/>
+        </w:numPr>
+        <w:ind w:firstLineChars="0"/>
+        <w:jc w:val="left"/>
+      </w:pPr>
+      <w:r>
+        <w:lastRenderedPageBreak/>
+        <w:t>使用多层RNN构成Deep RNN作为encoder和decoder。</w:t>
+      </w:r>
+    </w:p>
+    <w:p>
+      <w:pPr>
+        <w:pStyle w:val="ab"/>
+        <w:widowControl/>
+        <w:numPr>
+          <w:ilvl w:val="0"/>
+          <w:numId w:val="10"/>
+        </w:numPr>
+        <w:ind w:firstLineChars="0"/>
+        <w:jc w:val="left"/>
+      </w:pPr>
+      <w:r>
+        <w:t>Encoder使用双向RNN，如BiRNN、BiLSTM。</w:t>
+      </w:r>
+    </w:p>
+    <w:p>
+      <w:pPr>
+        <w:pStyle w:val="ab"/>
+        <w:widowControl/>
+        <w:numPr>
+          <w:ilvl w:val="0"/>
+          <w:numId w:val="10"/>
+        </w:numPr>
+        <w:ind w:firstLineChars="0"/>
+        <w:jc w:val="left"/>
+      </w:pPr>
+      <w:r>
+        <w:t>RNN换用LSTM、GRU等。</w:t>
+      </w:r>
+    </w:p>
+    <w:p>
+      <w:pPr>
+        <w:widowControl/>
+        <w:jc w:val="left"/>
+      </w:pPr>
+    </w:p>
+    <w:p>
+      <w:pPr>
+        <w:pStyle w:val="a9"/>
+      </w:pPr>
+      <w:r>
+        <w:rPr>
+          <w:noProof/>
+        </w:rPr>
+        <w:drawing>
+          <wp:inline distT="0" distB="0" distL="0" distR="0" wp14:anchorId="0EA189C4" wp14:editId="662ED355">
+            <wp:extent cx="3450866" cy="3438402"/>
+            <wp:effectExtent l="0" t="0" r="0" b="0"/>
+            <wp:docPr id="9" name="图片 9"/>
+            <wp:cNvGraphicFramePr>
+              <a:graphicFrameLocks xmlns:a="http://schemas.openxmlformats.org/drawingml/2006/main" noChangeAspect="1"/>
+            </wp:cNvGraphicFramePr>
+            <a:graphic xmlns:a="http://schemas.openxmlformats.org/drawingml/2006/main">
+              <a:graphicData uri="http://schemas.openxmlformats.org/drawingml/2006/picture">
+                <pic:pic xmlns:pic="http://schemas.openxmlformats.org/drawingml/2006/picture">
+                  <pic:nvPicPr>
+                    <pic:cNvPr id="1" name=""/>
+                    <pic:cNvPicPr/>
+                  </pic:nvPicPr>
+                  <pic:blipFill>
+                    <a:blip r:embed="rId22"/>
+                    <a:stretch>
+                      <a:fillRect/>
+                    </a:stretch>
+                  </pic:blipFill>
+                  <pic:spPr>
+                    <a:xfrm>
+                      <a:off x="0" y="0"/>
+                      <a:ext cx="3473035" cy="3460491"/>
+                    </a:xfrm>
+                    <a:prstGeom prst="rect">
+                      <a:avLst/>
+                    </a:prstGeom>
+                  </pic:spPr>
+                </pic:pic>
+              </a:graphicData>
+            </a:graphic>
+          </wp:inline>
+        </w:drawing>
+      </w:r>
+    </w:p>
+    <w:p>
+      <w:pPr>
+        <w:pStyle w:val="a9"/>
+      </w:pPr>
+      <w:r>
+        <w:rPr>
+          <w:rFonts w:hint="eastAsia"/>
+        </w:rPr>
+        <w:t>简单的</w:t>
+      </w:r>
+      <w:r>
+        <w:t>RNN MT</w:t>
+      </w:r>
+    </w:p>
+    <w:p>
+      <w:pPr>
+        <w:widowControl/>
+        <w:jc w:val="left"/>
+      </w:pPr>
+    </w:p>
+    <w:p>
+      <w:pPr>
+        <w:pStyle w:val="a9"/>
+      </w:pPr>
+      <w:r>
+        <w:rPr>
+          <w:noProof/>
+        </w:rPr>
+        <w:drawing>
+          <wp:inline distT="0" distB="0" distL="0" distR="0" wp14:anchorId="2D6E4763" wp14:editId="7AB55CD4">
+            <wp:extent cx="2242268" cy="2703179"/>
+            <wp:effectExtent l="0" t="0" r="5715" b="2540"/>
+            <wp:docPr id="10" name="图片 10"/>
+            <wp:cNvGraphicFramePr>
+              <a:graphicFrameLocks xmlns:a="http://schemas.openxmlformats.org/drawingml/2006/main" noChangeAspect="1"/>
+            </wp:cNvGraphicFramePr>
+            <a:graphic xmlns:a="http://schemas.openxmlformats.org/drawingml/2006/main">
+              <a:graphicData uri="http://schemas.openxmlformats.org/drawingml/2006/picture">
+                <pic:pic xmlns:pic="http://schemas.openxmlformats.org/drawingml/2006/picture">
+                  <pic:nvPicPr>
+                    <pic:cNvPr id="1" name=""/>
+                    <pic:cNvPicPr/>
+                  </pic:nvPicPr>
+                  <pic:blipFill>
+                    <a:blip r:embed="rId23"/>
+                    <a:stretch>
+                      <a:fillRect/>
+                    </a:stretch>
+                  </pic:blipFill>
+                  <pic:spPr>
+                    <a:xfrm>
+                      <a:off x="0" y="0"/>
                       <a:ext cx="2268735" cy="2735086"/>
                     </a:xfrm>
                     <a:prstGeom prst="rect">
@@ -2923,23 +4297,18 @@
     </w:p>
     <w:p>
       <w:pPr>
-        <w:widowControl/>
-        <w:jc w:val="left"/>
-      </w:pPr>
-    </w:p>
-    <w:p>
-      <w:pPr>
         <w:pStyle w:val="a9"/>
       </w:pPr>
       <w:r>
         <w:rPr>
           <w:noProof/>
         </w:rPr>
+        <w:lastRenderedPageBreak/>
         <w:drawing>
-          <wp:inline distT="0" distB="0" distL="0" distR="0" wp14:anchorId="2CA5BB82" wp14:editId="6D1741E4">
+          <wp:inline distT="0" distB="0" distL="0" distR="0" wp14:anchorId="20FD2670" wp14:editId="2AB85CD2">
             <wp:extent cx="5274310" cy="2657475"/>
             <wp:effectExtent l="0" t="0" r="2540" b="9525"/>
-            <wp:docPr id="2" name="图片 2"/>
+            <wp:docPr id="31" name="图片 31"/>
             <wp:cNvGraphicFramePr>
               <a:graphicFrameLocks xmlns:a="http://schemas.openxmlformats.org/drawingml/2006/main" noChangeAspect="1"/>
             </wp:cNvGraphicFramePr>
@@ -2988,254 +4357,28 @@
     </w:p>
     <w:p>
       <w:pPr>
-        <w:widowControl/>
-        <w:jc w:val="left"/>
-      </w:pPr>
-    </w:p>
-    <w:p>
-      <w:pPr>
-        <w:pStyle w:val="1"/>
-      </w:pPr>
-      <w:bookmarkStart w:id="13" w:name="_Toc490929115"/>
-      <w:r>
-        <w:t>CNN in NLP</w:t>
-      </w:r>
-      <w:bookmarkEnd w:id="13"/>
-    </w:p>
-    <w:p>
-      <w:pPr>
-        <w:pStyle w:val="ab"/>
-        <w:widowControl/>
-        <w:numPr>
-          <w:ilvl w:val="0"/>
-          <w:numId w:val="11"/>
-        </w:numPr>
-        <w:ind w:firstLineChars="0"/>
-        <w:jc w:val="left"/>
-      </w:pPr>
-      <w:r>
-        <w:t>RvNN需要设计parser构造递归结构树。</w:t>
-      </w:r>
-    </w:p>
-    <w:p>
-      <w:pPr>
-        <w:pStyle w:val="ab"/>
-        <w:widowControl/>
-        <w:numPr>
-          <w:ilvl w:val="0"/>
-          <w:numId w:val="11"/>
-        </w:numPr>
-        <w:ind w:firstLineChars="0"/>
-        <w:jc w:val="left"/>
-      </w:pPr>
-      <w:r>
-        <w:t>RNN需要依靠前面的语境，而且偏后的词语输出比例较高。</w:t>
-      </w:r>
-    </w:p>
-    <w:p>
-      <w:pPr>
-        <w:pStyle w:val="ab"/>
-        <w:widowControl/>
-        <w:numPr>
-          <w:ilvl w:val="0"/>
-          <w:numId w:val="11"/>
-        </w:numPr>
-        <w:ind w:firstLineChars="0"/>
-        <w:jc w:val="left"/>
-      </w:pPr>
-      <w:r>
-        <w:t>CNN能够抽取更多的局部特征，使用更多的filter。</w:t>
-      </w:r>
-    </w:p>
-    <w:p>
-      <w:pPr>
-        <w:widowControl/>
-        <w:jc w:val="left"/>
-      </w:pPr>
-    </w:p>
-    <w:p>
-      <w:pPr>
-        <w:widowControl/>
-        <w:jc w:val="left"/>
-      </w:pPr>
-    </w:p>
-    <w:p>
-      <w:pPr>
-        <w:pStyle w:val="1"/>
-      </w:pPr>
-      <w:bookmarkStart w:id="14" w:name="_Toc490929116"/>
-      <w:r>
-        <w:t>NLP网络模型比较</w:t>
-      </w:r>
-      <w:bookmarkEnd w:id="14"/>
-    </w:p>
-    <w:p>
-      <w:pPr>
-        <w:pStyle w:val="ab"/>
-        <w:widowControl/>
-        <w:numPr>
-          <w:ilvl w:val="0"/>
-          <w:numId w:val="12"/>
-        </w:numPr>
-        <w:ind w:firstLineChars="0"/>
-        <w:jc w:val="left"/>
-      </w:pPr>
-      <w:r>
-        <w:rPr>
-          <w:b/>
-        </w:rPr>
-        <w:lastRenderedPageBreak/>
-        <w:t xml:space="preserve">Bag of Vectors: </w:t>
-      </w:r>
-      <w:r>
-        <w:t>Surprisingly good baseline for simple classification problems. Especially if followed by a few layers!</w:t>
-      </w:r>
-    </w:p>
-    <w:p>
-      <w:pPr>
-        <w:pStyle w:val="ab"/>
-        <w:widowControl/>
-        <w:numPr>
-          <w:ilvl w:val="0"/>
-          <w:numId w:val="12"/>
-        </w:numPr>
-        <w:ind w:firstLineChars="0"/>
-        <w:jc w:val="left"/>
-      </w:pPr>
-      <w:r>
-        <w:rPr>
-          <w:b/>
-        </w:rPr>
-        <w:t>Window Model:</w:t>
-      </w:r>
-      <w:r>
-        <w:t xml:space="preserve"> Good for single word classification for problems that do not need wide context</w:t>
-      </w:r>
-    </w:p>
-    <w:p>
-      <w:pPr>
-        <w:pStyle w:val="ab"/>
-        <w:widowControl/>
-        <w:numPr>
-          <w:ilvl w:val="0"/>
-          <w:numId w:val="12"/>
-        </w:numPr>
-        <w:ind w:firstLineChars="0"/>
-        <w:jc w:val="left"/>
-      </w:pPr>
-      <w:r>
-        <w:rPr>
-          <w:b/>
-        </w:rPr>
-        <w:t>CNNs:</w:t>
-      </w:r>
-      <w:r>
-        <w:t xml:space="preserve"> good for classification, unclear how to incorporate phrase level annotation (can only take a single label), need zero padding for shorter phrases, hard to interpret, easy to parallelize on GPUs</w:t>
-      </w:r>
-    </w:p>
-    <w:p>
-      <w:pPr>
-        <w:pStyle w:val="ab"/>
-        <w:widowControl/>
-        <w:numPr>
-          <w:ilvl w:val="0"/>
-          <w:numId w:val="12"/>
-        </w:numPr>
-        <w:ind w:firstLineChars="0"/>
-        <w:jc w:val="left"/>
-      </w:pPr>
-      <w:r>
-        <w:rPr>
-          <w:b/>
-        </w:rPr>
-        <w:t>Recursive Neural Networks:</w:t>
-      </w:r>
-      <w:r>
-        <w:t xml:space="preserve"> most linguistically plausible, interpretable, provide most important phrases (for visualization), need parse trees</w:t>
-      </w:r>
-    </w:p>
-    <w:p>
-      <w:pPr>
-        <w:pStyle w:val="ab"/>
-        <w:widowControl/>
-        <w:numPr>
-          <w:ilvl w:val="0"/>
-          <w:numId w:val="12"/>
-        </w:numPr>
-        <w:ind w:firstLineChars="0"/>
-        <w:jc w:val="left"/>
-      </w:pPr>
-      <w:r>
-        <w:rPr>
-          <w:b/>
-        </w:rPr>
-        <w:t xml:space="preserve">Recurrent Neural Networks: </w:t>
-      </w:r>
-      <w:r>
-        <w:t>Most cognitively plausible (reading from left to right), not usually the highest classification performance but lots of improvements right now with gates (GRUs, LSTMs, etc).</w:t>
-      </w:r>
-    </w:p>
-    <w:p>
-      <w:pPr>
-        <w:pStyle w:val="ab"/>
-        <w:widowControl/>
-        <w:numPr>
-          <w:ilvl w:val="0"/>
-          <w:numId w:val="12"/>
-        </w:numPr>
-        <w:ind w:firstLineChars="0"/>
-        <w:jc w:val="left"/>
-      </w:pPr>
-      <w:r>
-        <w:t xml:space="preserve">Best but also most complex models: </w:t>
-      </w:r>
-      <w:r>
-        <w:rPr>
-          <w:b/>
-        </w:rPr>
-        <w:t>Hierarchical recurrent neural networks with attention mechanisms and additional memory</w:t>
-      </w:r>
-    </w:p>
-    <w:p>
-      <w:pPr>
-        <w:widowControl/>
-        <w:jc w:val="left"/>
-      </w:pPr>
-    </w:p>
-    <w:p>
-      <w:pPr>
-        <w:pStyle w:val="1"/>
-      </w:pPr>
-      <w:bookmarkStart w:id="15" w:name="_Toc490929117"/>
-      <w:r>
-        <w:t>NN in Speech Recognition</w:t>
-      </w:r>
-      <w:bookmarkEnd w:id="15"/>
-    </w:p>
-    <w:p>
-      <w:pPr>
-        <w:widowControl/>
-        <w:jc w:val="left"/>
-      </w:pPr>
-      <w:r>
-        <w:t>More on spoken language understanding: [cs224s.stanford.edu](cs224s.stanford.edu)</w:t>
-      </w:r>
-    </w:p>
-    <w:p>
-      <w:pPr>
-        <w:widowControl/>
-        <w:jc w:val="left"/>
-      </w:pPr>
-    </w:p>
-    <w:p>
-      <w:pPr>
         <w:pStyle w:val="2"/>
       </w:pPr>
-      <w:bookmarkStart w:id="16" w:name="_Toc490929118"/>
-      <w:r>
-        <w:t>HMM-DNN acoustic modeling</w:t>
-      </w:r>
-      <w:bookmarkEnd w:id="16"/>
+      <w:bookmarkStart w:id="23" w:name="_Toc492161126"/>
+      <w:r>
+        <w:t>A</w:t>
+      </w:r>
+      <w:r>
+        <w:rPr>
+          <w:rFonts w:hint="eastAsia"/>
+        </w:rPr>
+        <w:t>dvancing</w:t>
+      </w:r>
+      <w:r>
+        <w:t xml:space="preserve"> </w:t>
+      </w:r>
+      <w:r>
+        <w:rPr>
+          <w:rFonts w:hint="eastAsia"/>
+        </w:rPr>
+        <w:t>NMT</w:t>
+      </w:r>
+      <w:bookmarkEnd w:id="23"/>
     </w:p>
     <w:p>
       <w:pPr>
@@ -3246,10 +4389,10 @@
           <w:noProof/>
         </w:rPr>
         <w:drawing>
-          <wp:inline distT="0" distB="0" distL="0" distR="0" wp14:anchorId="3099A2E7" wp14:editId="110B580E">
-            <wp:extent cx="4303842" cy="2644692"/>
-            <wp:effectExtent l="0" t="0" r="1905" b="3810"/>
-            <wp:docPr id="13" name="图片 13"/>
+          <wp:inline distT="0" distB="0" distL="0" distR="0" wp14:anchorId="266642C5" wp14:editId="0E22616B">
+            <wp:extent cx="5274310" cy="3007360"/>
+            <wp:effectExtent l="0" t="0" r="2540" b="2540"/>
+            <wp:docPr id="33" name="图片 33"/>
             <wp:cNvGraphicFramePr>
               <a:graphicFrameLocks xmlns:a="http://schemas.openxmlformats.org/drawingml/2006/main" noChangeAspect="1"/>
             </wp:cNvGraphicFramePr>
@@ -3261,7 +4404,7 @@
                     <pic:cNvPicPr/>
                   </pic:nvPicPr>
                   <pic:blipFill>
-                    <a:blip r:embed="rId21"/>
+                    <a:blip r:embed="rId24"/>
                     <a:stretch>
                       <a:fillRect/>
                     </a:stretch>
@@ -3269,7 +4412,7 @@
                   <pic:spPr>
                     <a:xfrm>
                       <a:off x="0" y="0"/>
-                      <a:ext cx="4310812" cy="2648975"/>
+                      <a:ext cx="5274310" cy="3007360"/>
                     </a:xfrm>
                     <a:prstGeom prst="rect">
                       <a:avLst/>
@@ -3284,23 +4427,37 @@
     </w:p>
     <w:p>
       <w:pPr>
-        <w:pStyle w:val="a9"/>
-      </w:pPr>
-      <w:r>
-        <w:rPr>
-          <w:rFonts w:hint="eastAsia"/>
-        </w:rPr>
-        <w:t>使用</w:t>
-      </w:r>
-      <w:r>
-        <w:t>GMMs进行语音建模</w:t>
-      </w:r>
-    </w:p>
-    <w:p>
-      <w:pPr>
-        <w:widowControl/>
-        <w:jc w:val="left"/>
-      </w:pPr>
+        <w:pStyle w:val="3"/>
+      </w:pPr>
+      <w:bookmarkStart w:id="24" w:name="_Toc492161127"/>
+      <w:r>
+        <w:t>V</w:t>
+      </w:r>
+      <w:r>
+        <w:rPr>
+          <w:rFonts w:hint="eastAsia"/>
+        </w:rPr>
+        <w:t>ocabulary</w:t>
+      </w:r>
+      <w:r>
+        <w:t xml:space="preserve"> </w:t>
+      </w:r>
+      <w:r>
+        <w:rPr>
+          <w:rFonts w:hint="eastAsia"/>
+        </w:rPr>
+        <w:t>size：copy</w:t>
+      </w:r>
+      <w:r>
+        <w:t xml:space="preserve"> </w:t>
+      </w:r>
+      <w:r>
+        <w:rPr>
+          <w:rFonts w:hint="eastAsia"/>
+        </w:rPr>
+        <w:t>mechanism</w:t>
+      </w:r>
+      <w:bookmarkEnd w:id="24"/>
     </w:p>
     <w:p>
       <w:pPr>
@@ -3312,10 +4469,10 @@
         </w:rPr>
         <w:lastRenderedPageBreak/>
         <w:drawing>
-          <wp:inline distT="0" distB="0" distL="0" distR="0" wp14:anchorId="78917BA2" wp14:editId="0041015F">
-            <wp:extent cx="4683318" cy="2798939"/>
-            <wp:effectExtent l="0" t="0" r="3175" b="1905"/>
-            <wp:docPr id="14" name="图片 14"/>
+          <wp:inline distT="0" distB="0" distL="0" distR="0" wp14:anchorId="435D4422" wp14:editId="75078D10">
+            <wp:extent cx="5274310" cy="2938780"/>
+            <wp:effectExtent l="0" t="0" r="2540" b="0"/>
+            <wp:docPr id="32" name="图片 32"/>
             <wp:cNvGraphicFramePr>
               <a:graphicFrameLocks xmlns:a="http://schemas.openxmlformats.org/drawingml/2006/main" noChangeAspect="1"/>
             </wp:cNvGraphicFramePr>
@@ -3327,7 +4484,7 @@
                     <pic:cNvPicPr/>
                   </pic:nvPicPr>
                   <pic:blipFill>
-                    <a:blip r:embed="rId22"/>
+                    <a:blip r:embed="rId25"/>
                     <a:stretch>
                       <a:fillRect/>
                     </a:stretch>
@@ -3335,7 +4492,7 @@
                   <pic:spPr>
                     <a:xfrm>
                       <a:off x="0" y="0"/>
-                      <a:ext cx="4687460" cy="2801414"/>
+                      <a:ext cx="5274310" cy="2938780"/>
                     </a:xfrm>
                     <a:prstGeom prst="rect">
                       <a:avLst/>
@@ -3356,58 +4513,60 @@
         <w:rPr>
           <w:rFonts w:hint="eastAsia"/>
         </w:rPr>
-        <w:t>使用</w:t>
-      </w:r>
-      <w:r>
-        <w:t>HMM-DNN hybrid混合建模</w:t>
-      </w:r>
-    </w:p>
-    <w:p>
-      <w:pPr>
-        <w:widowControl/>
-        <w:jc w:val="left"/>
-      </w:pPr>
-    </w:p>
-    <w:p>
-      <w:pPr>
-        <w:pStyle w:val="2"/>
-      </w:pPr>
-      <w:bookmarkStart w:id="17" w:name="_Toc490929119"/>
-      <w:r>
-        <w:t>Moden HMM-DNNs</w:t>
-      </w:r>
-      <w:bookmarkEnd w:id="17"/>
-    </w:p>
-    <w:p>
-      <w:pPr>
-        <w:widowControl/>
-        <w:jc w:val="left"/>
-      </w:pPr>
-      <w:r>
-        <w:rPr>
-          <w:rFonts w:hint="eastAsia"/>
-        </w:rPr>
-        <w:t>更深的网络，更多的参数，网络模型改进（使用</w:t>
-      </w:r>
-      <w:r>
-        <w:t>tanh和relu等替换sigmod）等等。</w:t>
-      </w:r>
-    </w:p>
-    <w:p>
-      <w:pPr>
-        <w:widowControl/>
-        <w:jc w:val="left"/>
-      </w:pPr>
-    </w:p>
-    <w:p>
-      <w:pPr>
-        <w:pStyle w:val="2"/>
-      </w:pPr>
-      <w:bookmarkStart w:id="18" w:name="_Toc490929120"/>
-      <w:r>
-        <w:t>HMM-free RNN recognition</w:t>
-      </w:r>
-      <w:bookmarkEnd w:id="18"/>
+        <w:t>利用copy或者相对位置表示&lt;unk</w:t>
+      </w:r>
+      <w:r>
+        <w:t>&gt;</w:t>
+      </w:r>
+      <w:r>
+        <w:rPr>
+          <w:rFonts w:hint="eastAsia"/>
+        </w:rPr>
+        <w:t>的值，否则未登录词都是&lt;unk</w:t>
+      </w:r>
+      <w:r>
+        <w:t>&gt;</w:t>
+      </w:r>
+      <w:r>
+        <w:rPr>
+          <w:rFonts w:hint="eastAsia"/>
+        </w:rPr>
+        <w:t>无法有效表示</w:t>
+      </w:r>
+    </w:p>
+    <w:p>
+      <w:pPr>
+        <w:pStyle w:val="3"/>
+      </w:pPr>
+      <w:bookmarkStart w:id="25" w:name="_Toc492161128"/>
+      <w:r>
+        <w:t>S</w:t>
+      </w:r>
+      <w:r>
+        <w:rPr>
+          <w:rFonts w:hint="eastAsia"/>
+        </w:rPr>
+        <w:t>entence</w:t>
+      </w:r>
+      <w:r>
+        <w:t xml:space="preserve"> </w:t>
+      </w:r>
+      <w:r>
+        <w:rPr>
+          <w:rFonts w:hint="eastAsia"/>
+        </w:rPr>
+        <w:t>length：attention</w:t>
+      </w:r>
+      <w:r>
+        <w:t xml:space="preserve"> </w:t>
+      </w:r>
+      <w:r>
+        <w:rPr>
+          <w:rFonts w:hint="eastAsia"/>
+        </w:rPr>
+        <w:t>mechanism</w:t>
+      </w:r>
+      <w:bookmarkEnd w:id="25"/>
     </w:p>
     <w:p>
       <w:pPr>
@@ -3418,10 +4577,10 @@
           <w:noProof/>
         </w:rPr>
         <w:drawing>
-          <wp:inline distT="0" distB="0" distL="0" distR="0" wp14:anchorId="00694AFD" wp14:editId="626E78F1">
-            <wp:extent cx="4308687" cy="2696431"/>
-            <wp:effectExtent l="0" t="0" r="0" b="8890"/>
-            <wp:docPr id="15" name="图片 15"/>
+          <wp:inline distT="0" distB="0" distL="0" distR="0" wp14:anchorId="0DA990A7" wp14:editId="7E836021">
+            <wp:extent cx="5274310" cy="2007870"/>
+            <wp:effectExtent l="0" t="0" r="2540" b="0"/>
+            <wp:docPr id="19" name="图片 19"/>
             <wp:cNvGraphicFramePr>
               <a:graphicFrameLocks xmlns:a="http://schemas.openxmlformats.org/drawingml/2006/main" noChangeAspect="1"/>
             </wp:cNvGraphicFramePr>
@@ -3433,7 +4592,7 @@
                     <pic:cNvPicPr/>
                   </pic:nvPicPr>
                   <pic:blipFill>
-                    <a:blip r:embed="rId23"/>
+                    <a:blip r:embed="rId26"/>
                     <a:stretch>
                       <a:fillRect/>
                     </a:stretch>
@@ -3441,7 +4600,7 @@
                   <pic:spPr>
                     <a:xfrm>
                       <a:off x="0" y="0"/>
-                      <a:ext cx="4318234" cy="2702405"/>
+                      <a:ext cx="5274310" cy="2007870"/>
                     </a:xfrm>
                     <a:prstGeom prst="rect">
                       <a:avLst/>
@@ -3459,182 +4618,95 @@
         <w:pStyle w:val="a9"/>
       </w:pPr>
       <w:r>
-        <w:t>Graves 2014 使用HMM-Free recognition 其中DNN可以用RNN</w:t>
-      </w:r>
-    </w:p>
-    <w:p>
-      <w:pPr>
-        <w:widowControl/>
-        <w:jc w:val="left"/>
-      </w:pPr>
-    </w:p>
-    <w:p>
-      <w:pPr>
-        <w:widowControl/>
-        <w:jc w:val="left"/>
-      </w:pPr>
-    </w:p>
-    <w:p>
-      <w:pPr>
-        <w:pStyle w:val="1"/>
-      </w:pPr>
-      <w:bookmarkStart w:id="19" w:name="_Toc490929121"/>
-      <w:r>
-        <w:t>NMT Neural Machine Translation</w:t>
-      </w:r>
-      <w:bookmarkEnd w:id="19"/>
-    </w:p>
-    <w:p>
-      <w:pPr>
-        <w:pStyle w:val="2"/>
-      </w:pPr>
-      <w:bookmarkStart w:id="20" w:name="_Toc490929122"/>
-      <w:r>
-        <w:t>MT 演化</w:t>
-      </w:r>
-      <w:bookmarkEnd w:id="20"/>
-    </w:p>
-    <w:p>
-      <w:pPr>
-        <w:pStyle w:val="ab"/>
-        <w:widowControl/>
-        <w:numPr>
-          <w:ilvl w:val="0"/>
-          <w:numId w:val="13"/>
-        </w:numPr>
+        <w:rPr>
+          <w:rFonts w:hint="eastAsia"/>
+        </w:rPr>
+        <w:t>使用global或者local的attention机制：全局时使用整个句子的输出向量构建归一化Context</w:t>
+      </w:r>
+      <w:r>
+        <w:t xml:space="preserve"> </w:t>
+      </w:r>
+      <w:r>
+        <w:rPr>
+          <w:rFonts w:hint="eastAsia"/>
+        </w:rPr>
+        <w:t>vector，并</w:t>
+      </w:r>
+      <w:r>
+        <w:rPr>
+          <w:rFonts w:hint="eastAsia"/>
+        </w:rPr>
+        <w:t>作为</w:t>
+      </w:r>
+      <w:r>
+        <w:rPr>
+          <w:rFonts w:hint="eastAsia"/>
+        </w:rPr>
+        <w:t>计算每一个输出</w:t>
+      </w:r>
+      <w:r>
+        <w:rPr>
+          <w:rFonts w:hint="eastAsia"/>
+        </w:rPr>
+        <w:t>的额外信息</w:t>
+      </w:r>
+    </w:p>
+    <w:p>
+      <w:pPr>
+        <w:pStyle w:val="3"/>
+      </w:pPr>
+      <w:bookmarkStart w:id="26" w:name="_Toc492161129"/>
+      <w:r>
+        <w:t>L</w:t>
+      </w:r>
+      <w:r>
+        <w:rPr>
+          <w:rFonts w:hint="eastAsia"/>
+        </w:rPr>
+        <w:t>anguage</w:t>
+      </w:r>
+      <w:r>
+        <w:t xml:space="preserve"> </w:t>
+      </w:r>
+      <w:r>
+        <w:rPr>
+          <w:rFonts w:hint="eastAsia"/>
+        </w:rPr>
+        <w:t>complexity：character-level</w:t>
+      </w:r>
+      <w:r>
+        <w:t xml:space="preserve"> </w:t>
+      </w:r>
+      <w:r>
+        <w:rPr>
+          <w:rFonts w:hint="eastAsia"/>
+        </w:rPr>
+        <w:t>translation</w:t>
+      </w:r>
+      <w:bookmarkEnd w:id="26"/>
+    </w:p>
+    <w:p>
+      <w:pPr>
+        <w:pStyle w:val="-"/>
+      </w:pPr>
+      <w:r>
+        <w:rPr>
+          <w:rFonts w:hint="eastAsia"/>
+        </w:rPr>
+        <w:t>各种未登录词太多，或者非正式的拼写或错误拼写等，直接用未登录词（用copy机制等方法）不够有效，可以使用character级别的处理</w:t>
+      </w:r>
+      <w:r>
+        <w:rPr>
+          <w:rFonts w:hint="eastAsia"/>
+        </w:rPr>
+        <w:t>。</w:t>
+      </w:r>
+    </w:p>
+    <w:p>
+      <w:pPr>
+        <w:pStyle w:val="-"/>
         <w:ind w:firstLineChars="0"/>
-        <w:jc w:val="left"/>
-      </w:pPr>
-      <w:r>
-        <w:lastRenderedPageBreak/>
-        <w:t>Phrase-based MT 基于短语的MT。句子先分成短语块，再进行</w:t>
-      </w:r>
-      <w:r>
-        <w:rPr>
-          <w:rFonts w:hint="eastAsia"/>
-        </w:rPr>
-        <w:t>：</w:t>
-      </w:r>
-    </w:p>
-    <w:p>
-      <w:pPr>
-        <w:widowControl/>
-        <w:ind w:firstLine="420"/>
-        <w:jc w:val="left"/>
-      </w:pPr>
-      <w:r>
-        <w:t>Translation model：查找短语对应的翻译，translate locally</w:t>
-      </w:r>
-    </w:p>
-    <w:p>
-      <w:pPr>
-        <w:widowControl/>
-        <w:ind w:firstLine="420"/>
-        <w:jc w:val="left"/>
-      </w:pPr>
-      <w:r>
-        <w:t>Language model：多个短语</w:t>
-      </w:r>
-      <w:r>
-        <w:rPr>
-          <w:rFonts w:hint="eastAsia"/>
-        </w:rPr>
-        <w:t>联合</w:t>
-      </w:r>
-      <w:r>
-        <w:t>建立语言模型，LM uses only target words</w:t>
-      </w:r>
-    </w:p>
-    <w:p>
-      <w:pPr>
-        <w:pStyle w:val="ab"/>
-        <w:widowControl/>
-        <w:numPr>
-          <w:ilvl w:val="0"/>
-          <w:numId w:val="13"/>
-        </w:numPr>
-        <w:ind w:firstLineChars="0"/>
-        <w:jc w:val="left"/>
-      </w:pPr>
-      <w:r>
-        <w:t>Joint Neural Language Model 联合神经语言模型</w:t>
-      </w:r>
-    </w:p>
-    <w:p>
-      <w:pPr>
-        <w:widowControl/>
-        <w:ind w:firstLine="420"/>
-        <w:jc w:val="left"/>
-      </w:pPr>
-      <w:r>
-        <w:t>Conditioned on source words (Devlin et al. 2014), still translate locally.</w:t>
-      </w:r>
-    </w:p>
-    <w:p>
-      <w:pPr>
-        <w:pStyle w:val="ab"/>
-        <w:widowControl/>
-        <w:numPr>
-          <w:ilvl w:val="0"/>
-          <w:numId w:val="13"/>
-        </w:numPr>
-        <w:ind w:firstLineChars="0"/>
-        <w:jc w:val="left"/>
-      </w:pPr>
-      <w:r>
-        <w:t>Neural</w:t>
-      </w:r>
-      <w:r>
-        <w:t xml:space="preserve"> </w:t>
-      </w:r>
-      <w:r>
-        <w:t>Machine Translation NMT 神经网络机器翻译</w:t>
-      </w:r>
-    </w:p>
-    <w:p>
-      <w:pPr>
-        <w:pStyle w:val="ab"/>
-        <w:widowControl/>
-        <w:ind w:left="420" w:firstLineChars="0" w:firstLine="0"/>
-        <w:jc w:val="left"/>
-      </w:pPr>
-      <w:r>
-        <w:t>S</w:t>
-      </w:r>
-      <w:r>
-        <w:rPr>
-          <w:rFonts w:hint="eastAsia"/>
-        </w:rPr>
-        <w:t>equence-to</w:t>
-      </w:r>
-      <w:r>
-        <w:t>-se</w:t>
-      </w:r>
-      <w:r>
-        <w:rPr>
-          <w:rFonts w:hint="eastAsia"/>
-        </w:rPr>
-        <w:t>quence:</w:t>
-      </w:r>
-      <w:r>
-        <w:t xml:space="preserve"> translate globally</w:t>
-      </w:r>
-    </w:p>
-    <w:p>
-      <w:pPr>
-        <w:pStyle w:val="ab"/>
-        <w:widowControl/>
-        <w:ind w:left="420" w:firstLineChars="0" w:firstLine="0"/>
-        <w:jc w:val="left"/>
-        <w:rPr>
-          <w:rFonts w:hint="eastAsia"/>
-        </w:rPr>
-      </w:pPr>
-      <w:r>
-        <w:t>End-to-end: simple &amp; generalizable</w:t>
-      </w:r>
-      <w:bookmarkStart w:id="21" w:name="_GoBack"/>
-      <w:bookmarkEnd w:id="21"/>
+      </w:pPr>
     </w:p>
     <w:p>
       <w:pPr>
@@ -4481,6 +5553,181 @@
     </w:lvl>
   </w:abstractNum>
   <w:abstractNum w:abstractNumId="8" w15:restartNumberingAfterBreak="0">
+    <w:nsid w:val="37C77F92"/>
+    <w:multiLevelType w:val="hybridMultilevel"/>
+    <w:tmpl w:val="B2A27B56"/>
+    <w:lvl w:ilvl="0" w:tplc="EA428B0E">
+      <w:start w:val="1"/>
+      <w:numFmt w:val="decimal"/>
+      <w:lvlText w:val="%1."/>
+      <w:lvlJc w:val="left"/>
+      <w:pPr>
+        <w:ind w:left="840" w:hanging="420"/>
+      </w:pPr>
+      <w:rPr>
+        <w:rFonts w:hint="eastAsia"/>
+      </w:rPr>
+    </w:lvl>
+    <w:lvl w:ilvl="1" w:tplc="04090019" w:tentative="1">
+      <w:start w:val="1"/>
+      <w:numFmt w:val="lowerLetter"/>
+      <w:lvlText w:val="%2)"/>
+      <w:lvlJc w:val="left"/>
+      <w:pPr>
+        <w:ind w:left="1260" w:hanging="420"/>
+      </w:pPr>
+    </w:lvl>
+    <w:lvl w:ilvl="2" w:tplc="0409001B" w:tentative="1">
+      <w:start w:val="1"/>
+      <w:numFmt w:val="lowerRoman"/>
+      <w:lvlText w:val="%3."/>
+      <w:lvlJc w:val="right"/>
+      <w:pPr>
+        <w:ind w:left="1680" w:hanging="420"/>
+      </w:pPr>
+    </w:lvl>
+    <w:lvl w:ilvl="3" w:tplc="0409000F" w:tentative="1">
+      <w:start w:val="1"/>
+      <w:numFmt w:val="decimal"/>
+      <w:lvlText w:val="%4."/>
+      <w:lvlJc w:val="left"/>
+      <w:pPr>
+        <w:ind w:left="2100" w:hanging="420"/>
+      </w:pPr>
+    </w:lvl>
+    <w:lvl w:ilvl="4" w:tplc="04090019" w:tentative="1">
+      <w:start w:val="1"/>
+      <w:numFmt w:val="lowerLetter"/>
+      <w:lvlText w:val="%5)"/>
+      <w:lvlJc w:val="left"/>
+      <w:pPr>
+        <w:ind w:left="2520" w:hanging="420"/>
+      </w:pPr>
+    </w:lvl>
+    <w:lvl w:ilvl="5" w:tplc="0409001B" w:tentative="1">
+      <w:start w:val="1"/>
+      <w:numFmt w:val="lowerRoman"/>
+      <w:lvlText w:val="%6."/>
+      <w:lvlJc w:val="right"/>
+      <w:pPr>
+        <w:ind w:left="2940" w:hanging="420"/>
+      </w:pPr>
+    </w:lvl>
+    <w:lvl w:ilvl="6" w:tplc="0409000F" w:tentative="1">
+      <w:start w:val="1"/>
+      <w:numFmt w:val="decimal"/>
+      <w:lvlText w:val="%7."/>
+      <w:lvlJc w:val="left"/>
+      <w:pPr>
+        <w:ind w:left="3360" w:hanging="420"/>
+      </w:pPr>
+    </w:lvl>
+    <w:lvl w:ilvl="7" w:tplc="04090019" w:tentative="1">
+      <w:start w:val="1"/>
+      <w:numFmt w:val="lowerLetter"/>
+      <w:lvlText w:val="%8)"/>
+      <w:lvlJc w:val="left"/>
+      <w:pPr>
+        <w:ind w:left="3780" w:hanging="420"/>
+      </w:pPr>
+    </w:lvl>
+    <w:lvl w:ilvl="8" w:tplc="0409001B" w:tentative="1">
+      <w:start w:val="1"/>
+      <w:numFmt w:val="lowerRoman"/>
+      <w:lvlText w:val="%9."/>
+      <w:lvlJc w:val="right"/>
+      <w:pPr>
+        <w:ind w:left="4200" w:hanging="420"/>
+      </w:pPr>
+    </w:lvl>
+  </w:abstractNum>
+  <w:abstractNum w:abstractNumId="9" w15:restartNumberingAfterBreak="0">
+    <w:nsid w:val="39790EAF"/>
+    <w:multiLevelType w:val="hybridMultilevel"/>
+    <w:tmpl w:val="FFE6A6B6"/>
+    <w:lvl w:ilvl="0" w:tplc="0409000F">
+      <w:start w:val="1"/>
+      <w:numFmt w:val="decimal"/>
+      <w:lvlText w:val="%1."/>
+      <w:lvlJc w:val="left"/>
+      <w:pPr>
+        <w:ind w:left="420" w:hanging="420"/>
+      </w:pPr>
+    </w:lvl>
+    <w:lvl w:ilvl="1" w:tplc="04090019" w:tentative="1">
+      <w:start w:val="1"/>
+      <w:numFmt w:val="lowerLetter"/>
+      <w:lvlText w:val="%2)"/>
+      <w:lvlJc w:val="left"/>
+      <w:pPr>
+        <w:ind w:left="840" w:hanging="420"/>
+      </w:pPr>
+    </w:lvl>
+    <w:lvl w:ilvl="2" w:tplc="0409001B" w:tentative="1">
+      <w:start w:val="1"/>
+      <w:numFmt w:val="lowerRoman"/>
+      <w:lvlText w:val="%3."/>
+      <w:lvlJc w:val="right"/>
+      <w:pPr>
+        <w:ind w:left="1260" w:hanging="420"/>
+      </w:pPr>
+    </w:lvl>
+    <w:lvl w:ilvl="3" w:tplc="0409000F" w:tentative="1">
+      <w:start w:val="1"/>
+      <w:numFmt w:val="decimal"/>
+      <w:lvlText w:val="%4."/>
+      <w:lvlJc w:val="left"/>
+      <w:pPr>
+        <w:ind w:left="1680" w:hanging="420"/>
+      </w:pPr>
+    </w:lvl>
+    <w:lvl w:ilvl="4" w:tplc="04090019" w:tentative="1">
+      <w:start w:val="1"/>
+      <w:numFmt w:val="lowerLetter"/>
+      <w:lvlText w:val="%5)"/>
+      <w:lvlJc w:val="left"/>
+      <w:pPr>
+        <w:ind w:left="2100" w:hanging="420"/>
+      </w:pPr>
+    </w:lvl>
+    <w:lvl w:ilvl="5" w:tplc="0409001B" w:tentative="1">
+      <w:start w:val="1"/>
+      <w:numFmt w:val="lowerRoman"/>
+      <w:lvlText w:val="%6."/>
+      <w:lvlJc w:val="right"/>
+      <w:pPr>
+        <w:ind w:left="2520" w:hanging="420"/>
+      </w:pPr>
+    </w:lvl>
+    <w:lvl w:ilvl="6" w:tplc="0409000F" w:tentative="1">
+      <w:start w:val="1"/>
+      <w:numFmt w:val="decimal"/>
+      <w:lvlText w:val="%7."/>
+      <w:lvlJc w:val="left"/>
+      <w:pPr>
+        <w:ind w:left="2940" w:hanging="420"/>
+      </w:pPr>
+    </w:lvl>
+    <w:lvl w:ilvl="7" w:tplc="04090019" w:tentative="1">
+      <w:start w:val="1"/>
+      <w:numFmt w:val="lowerLetter"/>
+      <w:lvlText w:val="%8)"/>
+      <w:lvlJc w:val="left"/>
+      <w:pPr>
+        <w:ind w:left="3360" w:hanging="420"/>
+      </w:pPr>
+    </w:lvl>
+    <w:lvl w:ilvl="8" w:tplc="0409001B" w:tentative="1">
+      <w:start w:val="1"/>
+      <w:numFmt w:val="lowerRoman"/>
+      <w:lvlText w:val="%9."/>
+      <w:lvlJc w:val="right"/>
+      <w:pPr>
+        <w:ind w:left="3780" w:hanging="420"/>
+      </w:pPr>
+    </w:lvl>
+  </w:abstractNum>
+  <w:abstractNum w:abstractNumId="10" w15:restartNumberingAfterBreak="0">
     <w:nsid w:val="39DC7A6F"/>
     <w:multiLevelType w:val="hybridMultilevel"/>
     <w:tmpl w:val="9A1C8E76"/>
@@ -4569,7 +5816,7 @@
       </w:pPr>
     </w:lvl>
   </w:abstractNum>
-  <w:abstractNum w:abstractNumId="9" w15:restartNumberingAfterBreak="0">
+  <w:abstractNum w:abstractNumId="11" w15:restartNumberingAfterBreak="0">
     <w:nsid w:val="507D1A79"/>
     <w:multiLevelType w:val="hybridMultilevel"/>
     <w:tmpl w:val="42B203DC"/>
@@ -4658,7 +5905,7 @@
       </w:pPr>
     </w:lvl>
   </w:abstractNum>
-  <w:abstractNum w:abstractNumId="10" w15:restartNumberingAfterBreak="0">
+  <w:abstractNum w:abstractNumId="12" w15:restartNumberingAfterBreak="0">
     <w:nsid w:val="7E3F00C6"/>
     <w:multiLevelType w:val="hybridMultilevel"/>
     <w:tmpl w:val="B7DABFD0"/>
@@ -4751,7 +5998,7 @@
     <w:abstractNumId w:val="6"/>
   </w:num>
   <w:num w:numId="2">
-    <w:abstractNumId w:val="9"/>
+    <w:abstractNumId w:val="11"/>
   </w:num>
   <w:num w:numId="3">
     <w:abstractNumId w:val="6"/>
@@ -4826,7 +6073,7 @@
     <w:abstractNumId w:val="3"/>
   </w:num>
   <w:num w:numId="9">
-    <w:abstractNumId w:val="10"/>
+    <w:abstractNumId w:val="12"/>
   </w:num>
   <w:num w:numId="10">
     <w:abstractNumId w:val="0"/>
@@ -4835,10 +6082,16 @@
     <w:abstractNumId w:val="2"/>
   </w:num>
   <w:num w:numId="12">
-    <w:abstractNumId w:val="8"/>
+    <w:abstractNumId w:val="10"/>
   </w:num>
   <w:num w:numId="13">
     <w:abstractNumId w:val="7"/>
+  </w:num>
+  <w:num w:numId="14">
+    <w:abstractNumId w:val="8"/>
+  </w:num>
+  <w:num w:numId="15">
+    <w:abstractNumId w:val="9"/>
   </w:num>
 </w:numbering>
 </file>
@@ -5886,7 +7139,7 @@
 </file>
 
 <file path=customXml/itemProps1.xml><?xml version="1.0" encoding="utf-8"?>
-<ds:datastoreItem xmlns:ds="http://schemas.openxmlformats.org/officeDocument/2006/customXml" ds:itemID="{63CF74A7-A613-41DB-A652-6EE9C4AD68E3}">
+<ds:datastoreItem xmlns:ds="http://schemas.openxmlformats.org/officeDocument/2006/customXml" ds:itemID="{D752DFD2-C6D8-4DF9-B0F0-77BD71761309}">
   <ds:schemaRefs>
     <ds:schemaRef ds:uri="http://schemas.openxmlformats.org/officeDocument/2006/bibliography"/>
   </ds:schemaRefs>

</xml_diff>